<commit_message>
docs: Documentación Sistemas Informáticos
</commit_message>
<xml_diff>
--- a/ProyectoVLC/Documentación_Sistemas_Informáticos.docx
+++ b/ProyectoVLC/Documentación_Sistemas_Informáticos.docx
@@ -919,8 +919,1294 @@
       </w:r>
       <w:bookmarkEnd w:id="0"/>
     </w:p>
+    <w:bookmarkStart w:id="1" w:name="_GoBack"/>
+    <w:bookmarkEnd w:id="1"/>
     <w:p>
       <w:pPr>
+        <w:pStyle w:val="Tabladeilustraciones"/>
+        <w:tabs>
+          <w:tab w:val="right" w:leader="dot" w:pos="10456"/>
+        </w:tabs>
+        <w:rPr>
+          <w:rFonts w:eastAsiaTheme="minorEastAsia"/>
+          <w:noProof/>
+          <w:lang w:eastAsia="es-ES"/>
+        </w:rPr>
+      </w:pPr>
+      <w:r>
+        <w:rPr>
+          <w:rStyle w:val="Hipervnculo"/>
+          <w:rFonts w:ascii="Georgia" w:hAnsi="Georgia"/>
+          <w:noProof/>
+        </w:rPr>
+        <w:fldChar w:fldCharType="begin"/>
+      </w:r>
+      <w:r>
+        <w:rPr>
+          <w:rStyle w:val="Hipervnculo"/>
+          <w:rFonts w:ascii="Georgia" w:hAnsi="Georgia"/>
+          <w:noProof/>
+        </w:rPr>
+        <w:instrText xml:space="preserve"> TOC \h \z \c "Ilustración" </w:instrText>
+      </w:r>
+      <w:r>
+        <w:rPr>
+          <w:rStyle w:val="Hipervnculo"/>
+          <w:rFonts w:ascii="Georgia" w:hAnsi="Georgia"/>
+          <w:noProof/>
+        </w:rPr>
+        <w:fldChar w:fldCharType="separate"/>
+      </w:r>
+      <w:hyperlink r:id="rId10" w:anchor="_Toc25590914" w:history="1">
+        <w:r>
+          <w:rPr>
+            <w:rStyle w:val="Hipervnculo"/>
+            <w:noProof/>
+          </w:rPr>
+          <w:t>Ilustración 1 - Proyecto VLC</w:t>
+        </w:r>
+        <w:r>
+          <w:rPr>
+            <w:noProof/>
+            <w:webHidden/>
+          </w:rPr>
+          <w:tab/>
+        </w:r>
+        <w:r>
+          <w:rPr>
+            <w:noProof/>
+            <w:webHidden/>
+          </w:rPr>
+          <w:fldChar w:fldCharType="begin"/>
+        </w:r>
+        <w:r>
+          <w:rPr>
+            <w:noProof/>
+            <w:webHidden/>
+          </w:rPr>
+          <w:instrText xml:space="preserve"> PAGEREF _Toc25590914 \h </w:instrText>
+        </w:r>
+        <w:r>
+          <w:rPr>
+            <w:noProof/>
+            <w:webHidden/>
+          </w:rPr>
+        </w:r>
+        <w:r>
+          <w:rPr>
+            <w:noProof/>
+            <w:webHidden/>
+          </w:rPr>
+          <w:fldChar w:fldCharType="separate"/>
+        </w:r>
+        <w:r>
+          <w:rPr>
+            <w:noProof/>
+            <w:webHidden/>
+          </w:rPr>
+          <w:t>3</w:t>
+        </w:r>
+        <w:r>
+          <w:rPr>
+            <w:noProof/>
+            <w:webHidden/>
+          </w:rPr>
+          <w:fldChar w:fldCharType="end"/>
+        </w:r>
+      </w:hyperlink>
+    </w:p>
+    <w:p>
+      <w:pPr>
+        <w:pStyle w:val="Tabladeilustraciones"/>
+        <w:tabs>
+          <w:tab w:val="right" w:leader="dot" w:pos="10456"/>
+        </w:tabs>
+        <w:rPr>
+          <w:rFonts w:eastAsiaTheme="minorEastAsia"/>
+          <w:noProof/>
+          <w:lang w:eastAsia="es-ES"/>
+        </w:rPr>
+      </w:pPr>
+      <w:hyperlink r:id="rId11" w:anchor="_Toc25590915" w:history="1">
+        <w:r>
+          <w:rPr>
+            <w:rStyle w:val="Hipervnculo"/>
+            <w:noProof/>
+          </w:rPr>
+          <w:t>Ilustración 2 - Crear Carpetas</w:t>
+        </w:r>
+        <w:r>
+          <w:rPr>
+            <w:noProof/>
+            <w:webHidden/>
+          </w:rPr>
+          <w:tab/>
+        </w:r>
+        <w:r>
+          <w:rPr>
+            <w:noProof/>
+            <w:webHidden/>
+          </w:rPr>
+          <w:fldChar w:fldCharType="begin"/>
+        </w:r>
+        <w:r>
+          <w:rPr>
+            <w:noProof/>
+            <w:webHidden/>
+          </w:rPr>
+          <w:instrText xml:space="preserve"> PAGEREF _Toc25590915 \h </w:instrText>
+        </w:r>
+        <w:r>
+          <w:rPr>
+            <w:noProof/>
+            <w:webHidden/>
+          </w:rPr>
+        </w:r>
+        <w:r>
+          <w:rPr>
+            <w:noProof/>
+            <w:webHidden/>
+          </w:rPr>
+          <w:fldChar w:fldCharType="separate"/>
+        </w:r>
+        <w:r>
+          <w:rPr>
+            <w:noProof/>
+            <w:webHidden/>
+          </w:rPr>
+          <w:t>4</w:t>
+        </w:r>
+        <w:r>
+          <w:rPr>
+            <w:noProof/>
+            <w:webHidden/>
+          </w:rPr>
+          <w:fldChar w:fldCharType="end"/>
+        </w:r>
+      </w:hyperlink>
+    </w:p>
+    <w:p>
+      <w:pPr>
+        <w:pStyle w:val="Tabladeilustraciones"/>
+        <w:tabs>
+          <w:tab w:val="right" w:leader="dot" w:pos="10456"/>
+        </w:tabs>
+        <w:rPr>
+          <w:rFonts w:eastAsiaTheme="minorEastAsia"/>
+          <w:noProof/>
+          <w:lang w:eastAsia="es-ES"/>
+        </w:rPr>
+      </w:pPr>
+      <w:hyperlink r:id="rId12" w:anchor="_Toc25590916" w:history="1">
+        <w:r>
+          <w:rPr>
+            <w:rStyle w:val="Hipervnculo"/>
+            <w:noProof/>
+          </w:rPr>
+          <w:t>Ilustración 3 - VLC.bat</w:t>
+        </w:r>
+        <w:r>
+          <w:rPr>
+            <w:noProof/>
+            <w:webHidden/>
+          </w:rPr>
+          <w:tab/>
+        </w:r>
+        <w:r>
+          <w:rPr>
+            <w:noProof/>
+            <w:webHidden/>
+          </w:rPr>
+          <w:fldChar w:fldCharType="begin"/>
+        </w:r>
+        <w:r>
+          <w:rPr>
+            <w:noProof/>
+            <w:webHidden/>
+          </w:rPr>
+          <w:instrText xml:space="preserve"> PAGEREF _Toc25590916 \h </w:instrText>
+        </w:r>
+        <w:r>
+          <w:rPr>
+            <w:noProof/>
+            <w:webHidden/>
+          </w:rPr>
+        </w:r>
+        <w:r>
+          <w:rPr>
+            <w:noProof/>
+            <w:webHidden/>
+          </w:rPr>
+          <w:fldChar w:fldCharType="separate"/>
+        </w:r>
+        <w:r>
+          <w:rPr>
+            <w:noProof/>
+            <w:webHidden/>
+          </w:rPr>
+          <w:t>4</w:t>
+        </w:r>
+        <w:r>
+          <w:rPr>
+            <w:noProof/>
+            <w:webHidden/>
+          </w:rPr>
+          <w:fldChar w:fldCharType="end"/>
+        </w:r>
+      </w:hyperlink>
+    </w:p>
+    <w:p>
+      <w:pPr>
+        <w:pStyle w:val="Tabladeilustraciones"/>
+        <w:tabs>
+          <w:tab w:val="right" w:leader="dot" w:pos="10456"/>
+        </w:tabs>
+        <w:rPr>
+          <w:rFonts w:eastAsiaTheme="minorEastAsia"/>
+          <w:noProof/>
+          <w:lang w:eastAsia="es-ES"/>
+        </w:rPr>
+      </w:pPr>
+      <w:hyperlink r:id="rId13" w:anchor="_Toc25590917" w:history="1">
+        <w:r>
+          <w:rPr>
+            <w:rStyle w:val="Hipervnculo"/>
+            <w:noProof/>
+          </w:rPr>
+          <w:t>Ilustración 4 - Musica</w:t>
+        </w:r>
+        <w:r>
+          <w:rPr>
+            <w:noProof/>
+            <w:webHidden/>
+          </w:rPr>
+          <w:tab/>
+        </w:r>
+        <w:r>
+          <w:rPr>
+            <w:noProof/>
+            <w:webHidden/>
+          </w:rPr>
+          <w:fldChar w:fldCharType="begin"/>
+        </w:r>
+        <w:r>
+          <w:rPr>
+            <w:noProof/>
+            <w:webHidden/>
+          </w:rPr>
+          <w:instrText xml:space="preserve"> PAGEREF _Toc25590917 \h </w:instrText>
+        </w:r>
+        <w:r>
+          <w:rPr>
+            <w:noProof/>
+            <w:webHidden/>
+          </w:rPr>
+        </w:r>
+        <w:r>
+          <w:rPr>
+            <w:noProof/>
+            <w:webHidden/>
+          </w:rPr>
+          <w:fldChar w:fldCharType="separate"/>
+        </w:r>
+        <w:r>
+          <w:rPr>
+            <w:noProof/>
+            <w:webHidden/>
+          </w:rPr>
+          <w:t>4</w:t>
+        </w:r>
+        <w:r>
+          <w:rPr>
+            <w:noProof/>
+            <w:webHidden/>
+          </w:rPr>
+          <w:fldChar w:fldCharType="end"/>
+        </w:r>
+      </w:hyperlink>
+    </w:p>
+    <w:p>
+      <w:pPr>
+        <w:pStyle w:val="Tabladeilustraciones"/>
+        <w:tabs>
+          <w:tab w:val="right" w:leader="dot" w:pos="10456"/>
+        </w:tabs>
+        <w:rPr>
+          <w:rFonts w:eastAsiaTheme="minorEastAsia"/>
+          <w:noProof/>
+          <w:lang w:eastAsia="es-ES"/>
+        </w:rPr>
+      </w:pPr>
+      <w:hyperlink r:id="rId14" w:anchor="_Toc25590918" w:history="1">
+        <w:r>
+          <w:rPr>
+            <w:rStyle w:val="Hipervnculo"/>
+            <w:noProof/>
+          </w:rPr>
+          <w:t>Ilustración 5 - Videos</w:t>
+        </w:r>
+        <w:r>
+          <w:rPr>
+            <w:noProof/>
+            <w:webHidden/>
+          </w:rPr>
+          <w:tab/>
+        </w:r>
+        <w:r>
+          <w:rPr>
+            <w:noProof/>
+            <w:webHidden/>
+          </w:rPr>
+          <w:fldChar w:fldCharType="begin"/>
+        </w:r>
+        <w:r>
+          <w:rPr>
+            <w:noProof/>
+            <w:webHidden/>
+          </w:rPr>
+          <w:instrText xml:space="preserve"> PAGEREF _Toc25590918 \h </w:instrText>
+        </w:r>
+        <w:r>
+          <w:rPr>
+            <w:noProof/>
+            <w:webHidden/>
+          </w:rPr>
+        </w:r>
+        <w:r>
+          <w:rPr>
+            <w:noProof/>
+            <w:webHidden/>
+          </w:rPr>
+          <w:fldChar w:fldCharType="separate"/>
+        </w:r>
+        <w:r>
+          <w:rPr>
+            <w:noProof/>
+            <w:webHidden/>
+          </w:rPr>
+          <w:t>5</w:t>
+        </w:r>
+        <w:r>
+          <w:rPr>
+            <w:noProof/>
+            <w:webHidden/>
+          </w:rPr>
+          <w:fldChar w:fldCharType="end"/>
+        </w:r>
+      </w:hyperlink>
+    </w:p>
+    <w:p>
+      <w:pPr>
+        <w:pStyle w:val="Tabladeilustraciones"/>
+        <w:tabs>
+          <w:tab w:val="right" w:leader="dot" w:pos="10456"/>
+        </w:tabs>
+        <w:rPr>
+          <w:rFonts w:eastAsiaTheme="minorEastAsia"/>
+          <w:noProof/>
+          <w:lang w:eastAsia="es-ES"/>
+        </w:rPr>
+      </w:pPr>
+      <w:hyperlink r:id="rId15" w:anchor="_Toc25590919" w:history="1">
+        <w:r>
+          <w:rPr>
+            <w:rStyle w:val="Hipervnculo"/>
+            <w:noProof/>
+          </w:rPr>
+          <w:t>Ilustración 6 - Tree</w:t>
+        </w:r>
+        <w:r>
+          <w:rPr>
+            <w:noProof/>
+            <w:webHidden/>
+          </w:rPr>
+          <w:tab/>
+        </w:r>
+        <w:r>
+          <w:rPr>
+            <w:noProof/>
+            <w:webHidden/>
+          </w:rPr>
+          <w:fldChar w:fldCharType="begin"/>
+        </w:r>
+        <w:r>
+          <w:rPr>
+            <w:noProof/>
+            <w:webHidden/>
+          </w:rPr>
+          <w:instrText xml:space="preserve"> PAGEREF _Toc25590919 \h </w:instrText>
+        </w:r>
+        <w:r>
+          <w:rPr>
+            <w:noProof/>
+            <w:webHidden/>
+          </w:rPr>
+        </w:r>
+        <w:r>
+          <w:rPr>
+            <w:noProof/>
+            <w:webHidden/>
+          </w:rPr>
+          <w:fldChar w:fldCharType="separate"/>
+        </w:r>
+        <w:r>
+          <w:rPr>
+            <w:noProof/>
+            <w:webHidden/>
+          </w:rPr>
+          <w:t>5</w:t>
+        </w:r>
+        <w:r>
+          <w:rPr>
+            <w:noProof/>
+            <w:webHidden/>
+          </w:rPr>
+          <w:fldChar w:fldCharType="end"/>
+        </w:r>
+      </w:hyperlink>
+    </w:p>
+    <w:p>
+      <w:pPr>
+        <w:pStyle w:val="Tabladeilustraciones"/>
+        <w:tabs>
+          <w:tab w:val="right" w:leader="dot" w:pos="10456"/>
+        </w:tabs>
+        <w:rPr>
+          <w:rFonts w:eastAsiaTheme="minorEastAsia"/>
+          <w:noProof/>
+          <w:lang w:eastAsia="es-ES"/>
+        </w:rPr>
+      </w:pPr>
+      <w:hyperlink r:id="rId16" w:anchor="_Toc25590920" w:history="1">
+        <w:r>
+          <w:rPr>
+            <w:rStyle w:val="Hipervnculo"/>
+            <w:noProof/>
+          </w:rPr>
+          <w:t>Ilustración 7 - Input canciones</w:t>
+        </w:r>
+        <w:r>
+          <w:rPr>
+            <w:noProof/>
+            <w:webHidden/>
+          </w:rPr>
+          <w:tab/>
+        </w:r>
+        <w:r>
+          <w:rPr>
+            <w:noProof/>
+            <w:webHidden/>
+          </w:rPr>
+          <w:fldChar w:fldCharType="begin"/>
+        </w:r>
+        <w:r>
+          <w:rPr>
+            <w:noProof/>
+            <w:webHidden/>
+          </w:rPr>
+          <w:instrText xml:space="preserve"> PAGEREF _Toc25590920 \h </w:instrText>
+        </w:r>
+        <w:r>
+          <w:rPr>
+            <w:noProof/>
+            <w:webHidden/>
+          </w:rPr>
+        </w:r>
+        <w:r>
+          <w:rPr>
+            <w:noProof/>
+            <w:webHidden/>
+          </w:rPr>
+          <w:fldChar w:fldCharType="separate"/>
+        </w:r>
+        <w:r>
+          <w:rPr>
+            <w:noProof/>
+            <w:webHidden/>
+          </w:rPr>
+          <w:t>5</w:t>
+        </w:r>
+        <w:r>
+          <w:rPr>
+            <w:noProof/>
+            <w:webHidden/>
+          </w:rPr>
+          <w:fldChar w:fldCharType="end"/>
+        </w:r>
+      </w:hyperlink>
+    </w:p>
+    <w:p>
+      <w:pPr>
+        <w:pStyle w:val="Tabladeilustraciones"/>
+        <w:tabs>
+          <w:tab w:val="right" w:leader="dot" w:pos="10456"/>
+        </w:tabs>
+        <w:rPr>
+          <w:rFonts w:eastAsiaTheme="minorEastAsia"/>
+          <w:noProof/>
+          <w:lang w:eastAsia="es-ES"/>
+        </w:rPr>
+      </w:pPr>
+      <w:hyperlink r:id="rId17" w:anchor="_Toc25590921" w:history="1">
+        <w:r>
+          <w:rPr>
+            <w:rStyle w:val="Hipervnculo"/>
+            <w:noProof/>
+          </w:rPr>
+          <w:t>Ilustración 8 - Siguientes Script</w:t>
+        </w:r>
+        <w:r>
+          <w:rPr>
+            <w:noProof/>
+            <w:webHidden/>
+          </w:rPr>
+          <w:tab/>
+        </w:r>
+        <w:r>
+          <w:rPr>
+            <w:noProof/>
+            <w:webHidden/>
+          </w:rPr>
+          <w:fldChar w:fldCharType="begin"/>
+        </w:r>
+        <w:r>
+          <w:rPr>
+            <w:noProof/>
+            <w:webHidden/>
+          </w:rPr>
+          <w:instrText xml:space="preserve"> PAGEREF _Toc25590921 \h </w:instrText>
+        </w:r>
+        <w:r>
+          <w:rPr>
+            <w:noProof/>
+            <w:webHidden/>
+          </w:rPr>
+        </w:r>
+        <w:r>
+          <w:rPr>
+            <w:noProof/>
+            <w:webHidden/>
+          </w:rPr>
+          <w:fldChar w:fldCharType="separate"/>
+        </w:r>
+        <w:r>
+          <w:rPr>
+            <w:noProof/>
+            <w:webHidden/>
+          </w:rPr>
+          <w:t>5</w:t>
+        </w:r>
+        <w:r>
+          <w:rPr>
+            <w:noProof/>
+            <w:webHidden/>
+          </w:rPr>
+          <w:fldChar w:fldCharType="end"/>
+        </w:r>
+      </w:hyperlink>
+    </w:p>
+    <w:p>
+      <w:pPr>
+        <w:pStyle w:val="Tabladeilustraciones"/>
+        <w:tabs>
+          <w:tab w:val="right" w:leader="dot" w:pos="10456"/>
+        </w:tabs>
+        <w:rPr>
+          <w:rFonts w:eastAsiaTheme="minorEastAsia"/>
+          <w:noProof/>
+          <w:lang w:eastAsia="es-ES"/>
+        </w:rPr>
+      </w:pPr>
+      <w:hyperlink r:id="rId18" w:anchor="_Toc25590922" w:history="1">
+        <w:r>
+          <w:rPr>
+            <w:rStyle w:val="Hipervnculo"/>
+            <w:noProof/>
+          </w:rPr>
+          <w:t>Ilustración 9 - IF EXIST</w:t>
+        </w:r>
+        <w:r>
+          <w:rPr>
+            <w:noProof/>
+            <w:webHidden/>
+          </w:rPr>
+          <w:tab/>
+        </w:r>
+        <w:r>
+          <w:rPr>
+            <w:noProof/>
+            <w:webHidden/>
+          </w:rPr>
+          <w:fldChar w:fldCharType="begin"/>
+        </w:r>
+        <w:r>
+          <w:rPr>
+            <w:noProof/>
+            <w:webHidden/>
+          </w:rPr>
+          <w:instrText xml:space="preserve"> PAGEREF _Toc25590922 \h </w:instrText>
+        </w:r>
+        <w:r>
+          <w:rPr>
+            <w:noProof/>
+            <w:webHidden/>
+          </w:rPr>
+        </w:r>
+        <w:r>
+          <w:rPr>
+            <w:noProof/>
+            <w:webHidden/>
+          </w:rPr>
+          <w:fldChar w:fldCharType="separate"/>
+        </w:r>
+        <w:r>
+          <w:rPr>
+            <w:noProof/>
+            <w:webHidden/>
+          </w:rPr>
+          <w:t>6</w:t>
+        </w:r>
+        <w:r>
+          <w:rPr>
+            <w:noProof/>
+            <w:webHidden/>
+          </w:rPr>
+          <w:fldChar w:fldCharType="end"/>
+        </w:r>
+      </w:hyperlink>
+    </w:p>
+    <w:p>
+      <w:pPr>
+        <w:pStyle w:val="Tabladeilustraciones"/>
+        <w:tabs>
+          <w:tab w:val="right" w:leader="dot" w:pos="10456"/>
+        </w:tabs>
+        <w:rPr>
+          <w:rFonts w:eastAsiaTheme="minorEastAsia"/>
+          <w:noProof/>
+          <w:lang w:eastAsia="es-ES"/>
+        </w:rPr>
+      </w:pPr>
+      <w:hyperlink r:id="rId19" w:anchor="_Toc25590923" w:history="1">
+        <w:r>
+          <w:rPr>
+            <w:rStyle w:val="Hipervnculo"/>
+            <w:noProof/>
+          </w:rPr>
+          <w:t>Ilustración 10 - Menú Principal</w:t>
+        </w:r>
+        <w:r>
+          <w:rPr>
+            <w:noProof/>
+            <w:webHidden/>
+          </w:rPr>
+          <w:tab/>
+        </w:r>
+        <w:r>
+          <w:rPr>
+            <w:noProof/>
+            <w:webHidden/>
+          </w:rPr>
+          <w:fldChar w:fldCharType="begin"/>
+        </w:r>
+        <w:r>
+          <w:rPr>
+            <w:noProof/>
+            <w:webHidden/>
+          </w:rPr>
+          <w:instrText xml:space="preserve"> PAGEREF _Toc25590923 \h </w:instrText>
+        </w:r>
+        <w:r>
+          <w:rPr>
+            <w:noProof/>
+            <w:webHidden/>
+          </w:rPr>
+        </w:r>
+        <w:r>
+          <w:rPr>
+            <w:noProof/>
+            <w:webHidden/>
+          </w:rPr>
+          <w:fldChar w:fldCharType="separate"/>
+        </w:r>
+        <w:r>
+          <w:rPr>
+            <w:noProof/>
+            <w:webHidden/>
+          </w:rPr>
+          <w:t>6</w:t>
+        </w:r>
+        <w:r>
+          <w:rPr>
+            <w:noProof/>
+            <w:webHidden/>
+          </w:rPr>
+          <w:fldChar w:fldCharType="end"/>
+        </w:r>
+      </w:hyperlink>
+    </w:p>
+    <w:p>
+      <w:pPr>
+        <w:pStyle w:val="Tabladeilustraciones"/>
+        <w:tabs>
+          <w:tab w:val="right" w:leader="dot" w:pos="10456"/>
+        </w:tabs>
+        <w:rPr>
+          <w:rFonts w:eastAsiaTheme="minorEastAsia"/>
+          <w:noProof/>
+          <w:lang w:eastAsia="es-ES"/>
+        </w:rPr>
+      </w:pPr>
+      <w:hyperlink r:id="rId20" w:anchor="_Toc25590924" w:history="1">
+        <w:r>
+          <w:rPr>
+            <w:rStyle w:val="Hipervnculo"/>
+            <w:noProof/>
+          </w:rPr>
+          <w:t>Ilustración 11 - Menú Música</w:t>
+        </w:r>
+        <w:r>
+          <w:rPr>
+            <w:noProof/>
+            <w:webHidden/>
+          </w:rPr>
+          <w:tab/>
+        </w:r>
+        <w:r>
+          <w:rPr>
+            <w:noProof/>
+            <w:webHidden/>
+          </w:rPr>
+          <w:fldChar w:fldCharType="begin"/>
+        </w:r>
+        <w:r>
+          <w:rPr>
+            <w:noProof/>
+            <w:webHidden/>
+          </w:rPr>
+          <w:instrText xml:space="preserve"> PAGEREF _Toc25590924 \h </w:instrText>
+        </w:r>
+        <w:r>
+          <w:rPr>
+            <w:noProof/>
+            <w:webHidden/>
+          </w:rPr>
+        </w:r>
+        <w:r>
+          <w:rPr>
+            <w:noProof/>
+            <w:webHidden/>
+          </w:rPr>
+          <w:fldChar w:fldCharType="separate"/>
+        </w:r>
+        <w:r>
+          <w:rPr>
+            <w:noProof/>
+            <w:webHidden/>
+          </w:rPr>
+          <w:t>6</w:t>
+        </w:r>
+        <w:r>
+          <w:rPr>
+            <w:noProof/>
+            <w:webHidden/>
+          </w:rPr>
+          <w:fldChar w:fldCharType="end"/>
+        </w:r>
+      </w:hyperlink>
+    </w:p>
+    <w:p>
+      <w:pPr>
+        <w:pStyle w:val="Tabladeilustraciones"/>
+        <w:tabs>
+          <w:tab w:val="right" w:leader="dot" w:pos="10456"/>
+        </w:tabs>
+        <w:rPr>
+          <w:rFonts w:eastAsiaTheme="minorEastAsia"/>
+          <w:noProof/>
+          <w:lang w:eastAsia="es-ES"/>
+        </w:rPr>
+      </w:pPr>
+      <w:hyperlink r:id="rId21" w:anchor="_Toc25590925" w:history="1">
+        <w:r>
+          <w:rPr>
+            <w:rStyle w:val="Hipervnculo"/>
+            <w:noProof/>
+          </w:rPr>
+          <w:t>Ilustración 12 - Menú Música: Géneros</w:t>
+        </w:r>
+        <w:r>
+          <w:rPr>
+            <w:noProof/>
+            <w:webHidden/>
+          </w:rPr>
+          <w:tab/>
+        </w:r>
+        <w:r>
+          <w:rPr>
+            <w:noProof/>
+            <w:webHidden/>
+          </w:rPr>
+          <w:fldChar w:fldCharType="begin"/>
+        </w:r>
+        <w:r>
+          <w:rPr>
+            <w:noProof/>
+            <w:webHidden/>
+          </w:rPr>
+          <w:instrText xml:space="preserve"> PAGEREF _Toc25590925 \h </w:instrText>
+        </w:r>
+        <w:r>
+          <w:rPr>
+            <w:noProof/>
+            <w:webHidden/>
+          </w:rPr>
+        </w:r>
+        <w:r>
+          <w:rPr>
+            <w:noProof/>
+            <w:webHidden/>
+          </w:rPr>
+          <w:fldChar w:fldCharType="separate"/>
+        </w:r>
+        <w:r>
+          <w:rPr>
+            <w:noProof/>
+            <w:webHidden/>
+          </w:rPr>
+          <w:t>6</w:t>
+        </w:r>
+        <w:r>
+          <w:rPr>
+            <w:noProof/>
+            <w:webHidden/>
+          </w:rPr>
+          <w:fldChar w:fldCharType="end"/>
+        </w:r>
+      </w:hyperlink>
+    </w:p>
+    <w:p>
+      <w:pPr>
+        <w:pStyle w:val="Tabladeilustraciones"/>
+        <w:tabs>
+          <w:tab w:val="right" w:leader="dot" w:pos="10456"/>
+        </w:tabs>
+        <w:rPr>
+          <w:rFonts w:eastAsiaTheme="minorEastAsia"/>
+          <w:noProof/>
+          <w:lang w:eastAsia="es-ES"/>
+        </w:rPr>
+      </w:pPr>
+      <w:hyperlink r:id="rId22" w:anchor="_Toc25590926" w:history="1">
+        <w:r>
+          <w:rPr>
+            <w:rStyle w:val="Hipervnculo"/>
+            <w:noProof/>
+          </w:rPr>
+          <w:t>Ilustración 13 - Menu Musica genero seleccionado</w:t>
+        </w:r>
+        <w:r>
+          <w:rPr>
+            <w:noProof/>
+            <w:webHidden/>
+          </w:rPr>
+          <w:tab/>
+        </w:r>
+        <w:r>
+          <w:rPr>
+            <w:noProof/>
+            <w:webHidden/>
+          </w:rPr>
+          <w:fldChar w:fldCharType="begin"/>
+        </w:r>
+        <w:r>
+          <w:rPr>
+            <w:noProof/>
+            <w:webHidden/>
+          </w:rPr>
+          <w:instrText xml:space="preserve"> PAGEREF _Toc25590926 \h </w:instrText>
+        </w:r>
+        <w:r>
+          <w:rPr>
+            <w:noProof/>
+            <w:webHidden/>
+          </w:rPr>
+        </w:r>
+        <w:r>
+          <w:rPr>
+            <w:noProof/>
+            <w:webHidden/>
+          </w:rPr>
+          <w:fldChar w:fldCharType="separate"/>
+        </w:r>
+        <w:r>
+          <w:rPr>
+            <w:noProof/>
+            <w:webHidden/>
+          </w:rPr>
+          <w:t>6</w:t>
+        </w:r>
+        <w:r>
+          <w:rPr>
+            <w:noProof/>
+            <w:webHidden/>
+          </w:rPr>
+          <w:fldChar w:fldCharType="end"/>
+        </w:r>
+      </w:hyperlink>
+    </w:p>
+    <w:p>
+      <w:pPr>
+        <w:pStyle w:val="Tabladeilustraciones"/>
+        <w:tabs>
+          <w:tab w:val="right" w:leader="dot" w:pos="10456"/>
+        </w:tabs>
+        <w:rPr>
+          <w:rFonts w:eastAsiaTheme="minorEastAsia"/>
+          <w:noProof/>
+          <w:lang w:eastAsia="es-ES"/>
+        </w:rPr>
+      </w:pPr>
+      <w:hyperlink r:id="rId23" w:anchor="_Toc25590927" w:history="1">
+        <w:r>
+          <w:rPr>
+            <w:rStyle w:val="Hipervnculo"/>
+            <w:noProof/>
+          </w:rPr>
+          <w:t>Ilustración 14 - Repetición</w:t>
+        </w:r>
+        <w:r>
+          <w:rPr>
+            <w:noProof/>
+            <w:webHidden/>
+          </w:rPr>
+          <w:tab/>
+        </w:r>
+        <w:r>
+          <w:rPr>
+            <w:noProof/>
+            <w:webHidden/>
+          </w:rPr>
+          <w:fldChar w:fldCharType="begin"/>
+        </w:r>
+        <w:r>
+          <w:rPr>
+            <w:noProof/>
+            <w:webHidden/>
+          </w:rPr>
+          <w:instrText xml:space="preserve"> PAGEREF _Toc25590927 \h </w:instrText>
+        </w:r>
+        <w:r>
+          <w:rPr>
+            <w:noProof/>
+            <w:webHidden/>
+          </w:rPr>
+        </w:r>
+        <w:r>
+          <w:rPr>
+            <w:noProof/>
+            <w:webHidden/>
+          </w:rPr>
+          <w:fldChar w:fldCharType="separate"/>
+        </w:r>
+        <w:r>
+          <w:rPr>
+            <w:noProof/>
+            <w:webHidden/>
+          </w:rPr>
+          <w:t>7</w:t>
+        </w:r>
+        <w:r>
+          <w:rPr>
+            <w:noProof/>
+            <w:webHidden/>
+          </w:rPr>
+          <w:fldChar w:fldCharType="end"/>
+        </w:r>
+      </w:hyperlink>
+    </w:p>
+    <w:p>
+      <w:pPr>
+        <w:pStyle w:val="Tabladeilustraciones"/>
+        <w:tabs>
+          <w:tab w:val="right" w:leader="dot" w:pos="10456"/>
+        </w:tabs>
+        <w:rPr>
+          <w:rFonts w:eastAsiaTheme="minorEastAsia"/>
+          <w:noProof/>
+          <w:lang w:eastAsia="es-ES"/>
+        </w:rPr>
+      </w:pPr>
+      <w:hyperlink r:id="rId24" w:anchor="_Toc25590928" w:history="1">
+        <w:r>
+          <w:rPr>
+            <w:rStyle w:val="Hipervnculo"/>
+            <w:noProof/>
+          </w:rPr>
+          <w:t>Ilustración 15 - Menú Música con género y repetición</w:t>
+        </w:r>
+        <w:r>
+          <w:rPr>
+            <w:noProof/>
+            <w:webHidden/>
+          </w:rPr>
+          <w:tab/>
+        </w:r>
+        <w:r>
+          <w:rPr>
+            <w:noProof/>
+            <w:webHidden/>
+          </w:rPr>
+          <w:fldChar w:fldCharType="begin"/>
+        </w:r>
+        <w:r>
+          <w:rPr>
+            <w:noProof/>
+            <w:webHidden/>
+          </w:rPr>
+          <w:instrText xml:space="preserve"> PAGEREF _Toc25590928 \h </w:instrText>
+        </w:r>
+        <w:r>
+          <w:rPr>
+            <w:noProof/>
+            <w:webHidden/>
+          </w:rPr>
+        </w:r>
+        <w:r>
+          <w:rPr>
+            <w:noProof/>
+            <w:webHidden/>
+          </w:rPr>
+          <w:fldChar w:fldCharType="separate"/>
+        </w:r>
+        <w:r>
+          <w:rPr>
+            <w:noProof/>
+            <w:webHidden/>
+          </w:rPr>
+          <w:t>7</w:t>
+        </w:r>
+        <w:r>
+          <w:rPr>
+            <w:noProof/>
+            <w:webHidden/>
+          </w:rPr>
+          <w:fldChar w:fldCharType="end"/>
+        </w:r>
+      </w:hyperlink>
+    </w:p>
+    <w:p>
+      <w:pPr>
+        <w:pStyle w:val="Tabladeilustraciones"/>
+        <w:tabs>
+          <w:tab w:val="right" w:leader="dot" w:pos="10456"/>
+        </w:tabs>
+        <w:rPr>
+          <w:rFonts w:eastAsiaTheme="minorEastAsia"/>
+          <w:noProof/>
+          <w:lang w:eastAsia="es-ES"/>
+        </w:rPr>
+      </w:pPr>
+      <w:hyperlink r:id="rId25" w:anchor="_Toc25590929" w:history="1">
+        <w:r>
+          <w:rPr>
+            <w:rStyle w:val="Hipervnculo"/>
+            <w:noProof/>
+          </w:rPr>
+          <w:t>Ilustración 16 - Sin seleccion de música</w:t>
+        </w:r>
+        <w:r>
+          <w:rPr>
+            <w:noProof/>
+            <w:webHidden/>
+          </w:rPr>
+          <w:tab/>
+        </w:r>
+        <w:r>
+          <w:rPr>
+            <w:noProof/>
+            <w:webHidden/>
+          </w:rPr>
+          <w:fldChar w:fldCharType="begin"/>
+        </w:r>
+        <w:r>
+          <w:rPr>
+            <w:noProof/>
+            <w:webHidden/>
+          </w:rPr>
+          <w:instrText xml:space="preserve"> PAGEREF _Toc25590929 \h </w:instrText>
+        </w:r>
+        <w:r>
+          <w:rPr>
+            <w:noProof/>
+            <w:webHidden/>
+          </w:rPr>
+        </w:r>
+        <w:r>
+          <w:rPr>
+            <w:noProof/>
+            <w:webHidden/>
+          </w:rPr>
+          <w:fldChar w:fldCharType="separate"/>
+        </w:r>
+        <w:r>
+          <w:rPr>
+            <w:noProof/>
+            <w:webHidden/>
+          </w:rPr>
+          <w:t>7</w:t>
+        </w:r>
+        <w:r>
+          <w:rPr>
+            <w:noProof/>
+            <w:webHidden/>
+          </w:rPr>
+          <w:fldChar w:fldCharType="end"/>
+        </w:r>
+      </w:hyperlink>
+    </w:p>
+    <w:p>
+      <w:pPr>
+        <w:pStyle w:val="Tabladeilustraciones"/>
+        <w:tabs>
+          <w:tab w:val="right" w:leader="dot" w:pos="10456"/>
+        </w:tabs>
+        <w:rPr>
+          <w:rFonts w:eastAsiaTheme="minorEastAsia"/>
+          <w:noProof/>
+          <w:lang w:eastAsia="es-ES"/>
+        </w:rPr>
+      </w:pPr>
+      <w:hyperlink r:id="rId26" w:anchor="_Toc25590930" w:history="1">
+        <w:r>
+          <w:rPr>
+            <w:rStyle w:val="Hipervnculo"/>
+            <w:noProof/>
+          </w:rPr>
+          <w:t>Ilustración 17 - Menu Video</w:t>
+        </w:r>
+        <w:r>
+          <w:rPr>
+            <w:noProof/>
+            <w:webHidden/>
+          </w:rPr>
+          <w:tab/>
+        </w:r>
+        <w:r>
+          <w:rPr>
+            <w:noProof/>
+            <w:webHidden/>
+          </w:rPr>
+          <w:fldChar w:fldCharType="begin"/>
+        </w:r>
+        <w:r>
+          <w:rPr>
+            <w:noProof/>
+            <w:webHidden/>
+          </w:rPr>
+          <w:instrText xml:space="preserve"> PAGEREF _Toc25590930 \h </w:instrText>
+        </w:r>
+        <w:r>
+          <w:rPr>
+            <w:noProof/>
+            <w:webHidden/>
+          </w:rPr>
+        </w:r>
+        <w:r>
+          <w:rPr>
+            <w:noProof/>
+            <w:webHidden/>
+          </w:rPr>
+          <w:fldChar w:fldCharType="separate"/>
+        </w:r>
+        <w:r>
+          <w:rPr>
+            <w:noProof/>
+            <w:webHidden/>
+          </w:rPr>
+          <w:t>7</w:t>
+        </w:r>
+        <w:r>
+          <w:rPr>
+            <w:noProof/>
+            <w:webHidden/>
+          </w:rPr>
+          <w:fldChar w:fldCharType="end"/>
+        </w:r>
+      </w:hyperlink>
+    </w:p>
+    <w:p>
+      <w:pPr>
+        <w:pStyle w:val="Tabladeilustraciones"/>
+        <w:tabs>
+          <w:tab w:val="right" w:leader="dot" w:pos="10456"/>
+        </w:tabs>
+        <w:rPr>
+          <w:rFonts w:eastAsiaTheme="minorEastAsia"/>
+          <w:noProof/>
+          <w:lang w:eastAsia="es-ES"/>
+        </w:rPr>
+      </w:pPr>
+      <w:hyperlink r:id="rId27" w:anchor="_Toc25590931" w:history="1">
+        <w:r>
+          <w:rPr>
+            <w:rStyle w:val="Hipervnculo"/>
+            <w:noProof/>
+          </w:rPr>
+          <w:t>Ilustración 18 - Menu Webcam</w:t>
+        </w:r>
+        <w:r>
+          <w:rPr>
+            <w:noProof/>
+            <w:webHidden/>
+          </w:rPr>
+          <w:tab/>
+        </w:r>
+        <w:r>
+          <w:rPr>
+            <w:noProof/>
+            <w:webHidden/>
+          </w:rPr>
+          <w:fldChar w:fldCharType="begin"/>
+        </w:r>
+        <w:r>
+          <w:rPr>
+            <w:noProof/>
+            <w:webHidden/>
+          </w:rPr>
+          <w:instrText xml:space="preserve"> PAGEREF _Toc25590931 \h </w:instrText>
+        </w:r>
+        <w:r>
+          <w:rPr>
+            <w:noProof/>
+            <w:webHidden/>
+          </w:rPr>
+        </w:r>
+        <w:r>
+          <w:rPr>
+            <w:noProof/>
+            <w:webHidden/>
+          </w:rPr>
+          <w:fldChar w:fldCharType="separate"/>
+        </w:r>
+        <w:r>
+          <w:rPr>
+            <w:noProof/>
+            <w:webHidden/>
+          </w:rPr>
+          <w:t>7</w:t>
+        </w:r>
+        <w:r>
+          <w:rPr>
+            <w:noProof/>
+            <w:webHidden/>
+          </w:rPr>
+          <w:fldChar w:fldCharType="end"/>
+        </w:r>
+      </w:hyperlink>
+    </w:p>
+    <w:p>
+      <w:pPr>
         <w:jc w:val="both"/>
         <w:rPr>
           <w:rStyle w:val="Hipervnculo"/>
@@ -928,40 +2214,6 @@
           <w:noProof/>
         </w:rPr>
       </w:pPr>
-      <w:r>
-        <w:rPr>
-          <w:rStyle w:val="Hipervnculo"/>
-          <w:rFonts w:ascii="Georgia" w:hAnsi="Georgia"/>
-          <w:noProof/>
-        </w:rPr>
-        <w:fldChar w:fldCharType="begin"/>
-      </w:r>
-      <w:r>
-        <w:rPr>
-          <w:rStyle w:val="Hipervnculo"/>
-          <w:rFonts w:ascii="Georgia" w:hAnsi="Georgia"/>
-          <w:noProof/>
-        </w:rPr>
-        <w:instrText xml:space="preserve"> TOC \h \z \c "Ilustración" </w:instrText>
-      </w:r>
-      <w:r>
-        <w:rPr>
-          <w:rStyle w:val="Hipervnculo"/>
-          <w:rFonts w:ascii="Georgia" w:hAnsi="Georgia"/>
-          <w:noProof/>
-        </w:rPr>
-        <w:fldChar w:fldCharType="separate"/>
-      </w:r>
-      <w:r>
-        <w:rPr>
-          <w:rStyle w:val="Hipervnculo"/>
-          <w:rFonts w:ascii="Georgia" w:hAnsi="Georgia"/>
-          <w:b/>
-          <w:bCs/>
-          <w:noProof/>
-        </w:rPr>
-        <w:t>No se encuentran elementos de tabla de ilustraciones.</w:t>
-      </w:r>
       <w:r>
         <w:rPr>
           <w:rStyle w:val="Hipervnculo"/>
@@ -994,7 +2246,7 @@
           <w:smallCaps/>
         </w:rPr>
       </w:pPr>
-      <w:bookmarkStart w:id="1" w:name="_Toc25001372"/>
+      <w:bookmarkStart w:id="2" w:name="_Toc25001372"/>
       <w:r>
         <w:rPr>
           <w:rFonts w:ascii="Georgia" w:hAnsi="Georgia"/>
@@ -1005,7 +2257,7 @@
         <w:lastRenderedPageBreak/>
         <w:t>Introducción</w:t>
       </w:r>
-      <w:bookmarkEnd w:id="1"/>
+      <w:bookmarkEnd w:id="2"/>
     </w:p>
     <w:p>
       <w:pPr>
@@ -1362,6 +2614,7 @@
       <w:r>
         <w:rPr>
           <w:rFonts w:ascii="Georgia" w:hAnsi="Georgia"/>
+          <w:noProof/>
         </w:rPr>
         <w:drawing>
           <wp:anchor distT="0" distB="0" distL="114300" distR="114300" simplePos="0" relativeHeight="251711488" behindDoc="0" locked="0" layoutInCell="1" allowOverlap="1" wp14:anchorId="60798430" wp14:editId="7DCE509A">
@@ -1387,7 +2640,7 @@
                     <pic:cNvPicPr/>
                   </pic:nvPicPr>
                   <pic:blipFill>
-                    <a:blip r:embed="rId10">
+                    <a:blip r:embed="rId28">
                       <a:extLst>
                         <a:ext uri="{28A0092B-C50C-407E-A947-70E740481C1C}">
                           <a14:useLocalDpi xmlns:a14="http://schemas.microsoft.com/office/drawing/2010/main" val="0"/>
@@ -1462,20 +2715,35 @@
                                 <w:rFonts w:ascii="Georgia" w:hAnsi="Georgia"/>
                               </w:rPr>
                             </w:pPr>
+                            <w:bookmarkStart w:id="3" w:name="_Toc25590914"/>
                             <w:r>
                               <w:t xml:space="preserve">Ilustración </w:t>
                             </w:r>
-                            <w:fldSimple w:instr=" SEQ Ilustración \* ARABIC ">
-                              <w:r>
-                                <w:rPr>
-                                  <w:noProof/>
-                                </w:rPr>
-                                <w:t>1</w:t>
-                              </w:r>
-                            </w:fldSimple>
+                            <w:r>
+                              <w:fldChar w:fldCharType="begin"/>
+                            </w:r>
+                            <w:r>
+                              <w:instrText xml:space="preserve"> SEQ Ilustración \* ARABIC </w:instrText>
+                            </w:r>
+                            <w:r>
+                              <w:fldChar w:fldCharType="separate"/>
+                            </w:r>
+                            <w:r>
+                              <w:rPr>
+                                <w:noProof/>
+                              </w:rPr>
+                              <w:t>1</w:t>
+                            </w:r>
+                            <w:r>
+                              <w:rPr>
+                                <w:noProof/>
+                              </w:rPr>
+                              <w:fldChar w:fldCharType="end"/>
+                            </w:r>
                             <w:r>
                               <w:t xml:space="preserve"> - Proyecto VLC</w:t>
                             </w:r>
+                            <w:bookmarkEnd w:id="3"/>
                           </w:p>
                         </w:txbxContent>
                       </wps:txbx>
@@ -1493,7 +2761,11 @@
           </mc:Choice>
           <mc:Fallback>
             <w:pict>
-              <v:shape w14:anchorId="19C3BC38" id="Cuadro de texto 26" o:spid="_x0000_s1027" type="#_x0000_t202" style="position:absolute;left:0;text-align:left;margin-left:166.5pt;margin-top:136.75pt;width:190.5pt;height:.05pt;z-index:251713536;visibility:visible;mso-wrap-style:square;mso-wrap-distance-left:9pt;mso-wrap-distance-top:0;mso-wrap-distance-right:9pt;mso-wrap-distance-bottom:0;mso-position-horizontal:absolute;mso-position-horizontal-relative:text;mso-position-vertical:absolute;mso-position-vertical-relative:text;v-text-anchor:top" o:gfxdata="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" stroked="f">
+              <v:shapetype w14:anchorId="19C3BC38" id="_x0000_t202" coordsize="21600,21600" o:spt="202" path="m,l,21600r21600,l21600,xe">
+                <v:stroke joinstyle="miter"/>
+                <v:path gradientshapeok="t" o:connecttype="rect"/>
+              </v:shapetype>
+              <v:shape id="Cuadro de texto 26" o:spid="_x0000_s1027" type="#_x0000_t202" style="position:absolute;left:0;text-align:left;margin-left:166.5pt;margin-top:136.75pt;width:190.5pt;height:.05pt;z-index:251713536;visibility:visible;mso-wrap-style:square;mso-wrap-distance-left:9pt;mso-wrap-distance-top:0;mso-wrap-distance-right:9pt;mso-wrap-distance-bottom:0;mso-position-horizontal:absolute;mso-position-horizontal-relative:text;mso-position-vertical:absolute;mso-position-vertical-relative:text;v-text-anchor:top" o:gfxdata="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" stroked="f">
                 <v:textbox style="mso-fit-shape-to-text:t" inset="0,0,0,0">
                   <w:txbxContent>
                     <w:p>
@@ -1503,20 +2775,35 @@
                           <w:rFonts w:ascii="Georgia" w:hAnsi="Georgia"/>
                         </w:rPr>
                       </w:pPr>
+                      <w:bookmarkStart w:id="4" w:name="_Toc25590914"/>
                       <w:r>
                         <w:t xml:space="preserve">Ilustración </w:t>
                       </w:r>
-                      <w:fldSimple w:instr=" SEQ Ilustración \* ARABIC ">
-                        <w:r>
-                          <w:rPr>
-                            <w:noProof/>
-                          </w:rPr>
-                          <w:t>1</w:t>
-                        </w:r>
-                      </w:fldSimple>
+                      <w:r>
+                        <w:fldChar w:fldCharType="begin"/>
+                      </w:r>
+                      <w:r>
+                        <w:instrText xml:space="preserve"> SEQ Ilustración \* ARABIC </w:instrText>
+                      </w:r>
+                      <w:r>
+                        <w:fldChar w:fldCharType="separate"/>
+                      </w:r>
+                      <w:r>
+                        <w:rPr>
+                          <w:noProof/>
+                        </w:rPr>
+                        <w:t>1</w:t>
+                      </w:r>
+                      <w:r>
+                        <w:rPr>
+                          <w:noProof/>
+                        </w:rPr>
+                        <w:fldChar w:fldCharType="end"/>
+                      </w:r>
                       <w:r>
                         <w:t xml:space="preserve"> - Proyecto VLC</w:t>
                       </w:r>
+                      <w:bookmarkEnd w:id="4"/>
                     </w:p>
                   </w:txbxContent>
                 </v:textbox>
@@ -1613,20 +2900,35 @@
                             <w:pPr>
                               <w:pStyle w:val="Descripcin"/>
                             </w:pPr>
+                            <w:bookmarkStart w:id="5" w:name="_Toc25590915"/>
                             <w:r>
                               <w:t xml:space="preserve">Ilustración </w:t>
                             </w:r>
-                            <w:fldSimple w:instr=" SEQ Ilustración \* ARABIC ">
-                              <w:r>
-                                <w:rPr>
-                                  <w:noProof/>
-                                </w:rPr>
-                                <w:t>2</w:t>
-                              </w:r>
-                            </w:fldSimple>
+                            <w:r>
+                              <w:fldChar w:fldCharType="begin"/>
+                            </w:r>
+                            <w:r>
+                              <w:instrText xml:space="preserve"> SEQ Ilustración \* ARABIC </w:instrText>
+                            </w:r>
+                            <w:r>
+                              <w:fldChar w:fldCharType="separate"/>
+                            </w:r>
+                            <w:r>
+                              <w:rPr>
+                                <w:noProof/>
+                              </w:rPr>
+                              <w:t>2</w:t>
+                            </w:r>
+                            <w:r>
+                              <w:rPr>
+                                <w:noProof/>
+                              </w:rPr>
+                              <w:fldChar w:fldCharType="end"/>
+                            </w:r>
                             <w:r>
                               <w:t xml:space="preserve"> - Crear Carpetas</w:t>
                             </w:r>
+                            <w:bookmarkEnd w:id="5"/>
                           </w:p>
                         </w:txbxContent>
                       </wps:txbx>
@@ -1651,20 +2953,35 @@
                       <w:pPr>
                         <w:pStyle w:val="Descripcin"/>
                       </w:pPr>
+                      <w:bookmarkStart w:id="6" w:name="_Toc25590915"/>
                       <w:r>
                         <w:t xml:space="preserve">Ilustración </w:t>
                       </w:r>
-                      <w:fldSimple w:instr=" SEQ Ilustración \* ARABIC ">
-                        <w:r>
-                          <w:rPr>
-                            <w:noProof/>
-                          </w:rPr>
-                          <w:t>2</w:t>
-                        </w:r>
-                      </w:fldSimple>
+                      <w:r>
+                        <w:fldChar w:fldCharType="begin"/>
+                      </w:r>
+                      <w:r>
+                        <w:instrText xml:space="preserve"> SEQ Ilustración \* ARABIC </w:instrText>
+                      </w:r>
+                      <w:r>
+                        <w:fldChar w:fldCharType="separate"/>
+                      </w:r>
+                      <w:r>
+                        <w:rPr>
+                          <w:noProof/>
+                        </w:rPr>
+                        <w:t>2</w:t>
+                      </w:r>
+                      <w:r>
+                        <w:rPr>
+                          <w:noProof/>
+                        </w:rPr>
+                        <w:fldChar w:fldCharType="end"/>
+                      </w:r>
                       <w:r>
                         <w:t xml:space="preserve"> - Crear Carpetas</w:t>
                       </w:r>
+                      <w:bookmarkEnd w:id="6"/>
                     </w:p>
                   </w:txbxContent>
                 </v:textbox>
@@ -1677,6 +2994,7 @@
       <w:r>
         <w:rPr>
           <w:rFonts w:ascii="Georgia" w:hAnsi="Georgia"/>
+          <w:noProof/>
         </w:rPr>
         <w:drawing>
           <wp:anchor distT="0" distB="0" distL="114300" distR="114300" simplePos="0" relativeHeight="251717632" behindDoc="0" locked="0" layoutInCell="1" allowOverlap="1" wp14:anchorId="7669A4F1" wp14:editId="2F28CCF2">
@@ -1702,7 +3020,7 @@
                     <pic:cNvPicPr/>
                   </pic:nvPicPr>
                   <pic:blipFill>
-                    <a:blip r:embed="rId11">
+                    <a:blip r:embed="rId29">
                       <a:extLst>
                         <a:ext uri="{28A0092B-C50C-407E-A947-70E740481C1C}">
                           <a14:useLocalDpi xmlns:a14="http://schemas.microsoft.com/office/drawing/2010/main" val="0"/>
@@ -1774,20 +3092,35 @@
                             <w:pPr>
                               <w:pStyle w:val="Descripcin"/>
                             </w:pPr>
+                            <w:bookmarkStart w:id="7" w:name="_Toc25590916"/>
                             <w:r>
                               <w:t xml:space="preserve">Ilustración </w:t>
                             </w:r>
-                            <w:fldSimple w:instr=" SEQ Ilustración \* ARABIC ">
-                              <w:r>
-                                <w:rPr>
-                                  <w:noProof/>
-                                </w:rPr>
-                                <w:t>3</w:t>
-                              </w:r>
-                            </w:fldSimple>
+                            <w:r>
+                              <w:fldChar w:fldCharType="begin"/>
+                            </w:r>
+                            <w:r>
+                              <w:instrText xml:space="preserve"> SEQ Ilustración \* ARABIC </w:instrText>
+                            </w:r>
+                            <w:r>
+                              <w:fldChar w:fldCharType="separate"/>
+                            </w:r>
+                            <w:r>
+                              <w:rPr>
+                                <w:noProof/>
+                              </w:rPr>
+                              <w:t>3</w:t>
+                            </w:r>
+                            <w:r>
+                              <w:rPr>
+                                <w:noProof/>
+                              </w:rPr>
+                              <w:fldChar w:fldCharType="end"/>
+                            </w:r>
                             <w:r>
                               <w:t xml:space="preserve"> - VLC.bat</w:t>
                             </w:r>
+                            <w:bookmarkEnd w:id="7"/>
                           </w:p>
                         </w:txbxContent>
                       </wps:txbx>
@@ -1812,20 +3145,35 @@
                       <w:pPr>
                         <w:pStyle w:val="Descripcin"/>
                       </w:pPr>
+                      <w:bookmarkStart w:id="8" w:name="_Toc25590916"/>
                       <w:r>
                         <w:t xml:space="preserve">Ilustración </w:t>
                       </w:r>
-                      <w:fldSimple w:instr=" SEQ Ilustración \* ARABIC ">
-                        <w:r>
-                          <w:rPr>
-                            <w:noProof/>
-                          </w:rPr>
-                          <w:t>3</w:t>
-                        </w:r>
-                      </w:fldSimple>
+                      <w:r>
+                        <w:fldChar w:fldCharType="begin"/>
+                      </w:r>
+                      <w:r>
+                        <w:instrText xml:space="preserve"> SEQ Ilustración \* ARABIC </w:instrText>
+                      </w:r>
+                      <w:r>
+                        <w:fldChar w:fldCharType="separate"/>
+                      </w:r>
+                      <w:r>
+                        <w:rPr>
+                          <w:noProof/>
+                        </w:rPr>
+                        <w:t>3</w:t>
+                      </w:r>
+                      <w:r>
+                        <w:rPr>
+                          <w:noProof/>
+                        </w:rPr>
+                        <w:fldChar w:fldCharType="end"/>
+                      </w:r>
                       <w:r>
                         <w:t xml:space="preserve"> - VLC.bat</w:t>
                       </w:r>
+                      <w:bookmarkEnd w:id="8"/>
                     </w:p>
                   </w:txbxContent>
                 </v:textbox>
@@ -1838,6 +3186,7 @@
       <w:r>
         <w:rPr>
           <w:rFonts w:ascii="Georgia" w:hAnsi="Georgia"/>
+          <w:noProof/>
         </w:rPr>
         <w:drawing>
           <wp:anchor distT="0" distB="0" distL="114300" distR="114300" simplePos="0" relativeHeight="251714560" behindDoc="0" locked="0" layoutInCell="1" allowOverlap="1" wp14:anchorId="56424E42" wp14:editId="1F50C525">
@@ -1863,7 +3212,7 @@
                     <pic:cNvPicPr/>
                   </pic:nvPicPr>
                   <pic:blipFill>
-                    <a:blip r:embed="rId12">
+                    <a:blip r:embed="rId30">
                       <a:extLst>
                         <a:ext uri="{28A0092B-C50C-407E-A947-70E740481C1C}">
                           <a14:useLocalDpi xmlns:a14="http://schemas.microsoft.com/office/drawing/2010/main" val="0"/>
@@ -2036,17 +3385,31 @@
                             <w:pPr>
                               <w:pStyle w:val="Descripcin"/>
                             </w:pPr>
+                            <w:bookmarkStart w:id="9" w:name="_Toc25590917"/>
                             <w:r>
                               <w:t xml:space="preserve">Ilustración </w:t>
                             </w:r>
-                            <w:fldSimple w:instr=" SEQ Ilustración \* ARABIC ">
-                              <w:r>
-                                <w:rPr>
-                                  <w:noProof/>
-                                </w:rPr>
-                                <w:t>4</w:t>
-                              </w:r>
-                            </w:fldSimple>
+                            <w:r>
+                              <w:fldChar w:fldCharType="begin"/>
+                            </w:r>
+                            <w:r>
+                              <w:instrText xml:space="preserve"> SEQ Ilustración \* ARABIC </w:instrText>
+                            </w:r>
+                            <w:r>
+                              <w:fldChar w:fldCharType="separate"/>
+                            </w:r>
+                            <w:r>
+                              <w:rPr>
+                                <w:noProof/>
+                              </w:rPr>
+                              <w:t>4</w:t>
+                            </w:r>
+                            <w:r>
+                              <w:rPr>
+                                <w:noProof/>
+                              </w:rPr>
+                              <w:fldChar w:fldCharType="end"/>
+                            </w:r>
                             <w:r>
                               <w:t xml:space="preserve"> - </w:t>
                             </w:r>
@@ -2054,6 +3417,7 @@
                             <w:r>
                               <w:t>Musica</w:t>
                             </w:r>
+                            <w:bookmarkEnd w:id="9"/>
                             <w:proofErr w:type="spellEnd"/>
                           </w:p>
                         </w:txbxContent>
@@ -2079,17 +3443,31 @@
                       <w:pPr>
                         <w:pStyle w:val="Descripcin"/>
                       </w:pPr>
+                      <w:bookmarkStart w:id="10" w:name="_Toc25590917"/>
                       <w:r>
                         <w:t xml:space="preserve">Ilustración </w:t>
                       </w:r>
-                      <w:fldSimple w:instr=" SEQ Ilustración \* ARABIC ">
-                        <w:r>
-                          <w:rPr>
-                            <w:noProof/>
-                          </w:rPr>
-                          <w:t>4</w:t>
-                        </w:r>
-                      </w:fldSimple>
+                      <w:r>
+                        <w:fldChar w:fldCharType="begin"/>
+                      </w:r>
+                      <w:r>
+                        <w:instrText xml:space="preserve"> SEQ Ilustración \* ARABIC </w:instrText>
+                      </w:r>
+                      <w:r>
+                        <w:fldChar w:fldCharType="separate"/>
+                      </w:r>
+                      <w:r>
+                        <w:rPr>
+                          <w:noProof/>
+                        </w:rPr>
+                        <w:t>4</w:t>
+                      </w:r>
+                      <w:r>
+                        <w:rPr>
+                          <w:noProof/>
+                        </w:rPr>
+                        <w:fldChar w:fldCharType="end"/>
+                      </w:r>
                       <w:r>
                         <w:t xml:space="preserve"> - </w:t>
                       </w:r>
@@ -2097,6 +3475,7 @@
                       <w:r>
                         <w:t>Musica</w:t>
                       </w:r>
+                      <w:bookmarkEnd w:id="10"/>
                       <w:proofErr w:type="spellEnd"/>
                     </w:p>
                   </w:txbxContent>
@@ -2110,6 +3489,7 @@
       <w:r>
         <w:rPr>
           <w:rFonts w:ascii="Georgia" w:hAnsi="Georgia"/>
+          <w:noProof/>
         </w:rPr>
         <w:drawing>
           <wp:anchor distT="0" distB="0" distL="114300" distR="114300" simplePos="0" relativeHeight="251715584" behindDoc="0" locked="0" layoutInCell="1" allowOverlap="1" wp14:anchorId="41096EB7" wp14:editId="68445407">
@@ -2135,7 +3515,7 @@
                     <pic:cNvPicPr/>
                   </pic:nvPicPr>
                   <pic:blipFill>
-                    <a:blip r:embed="rId13">
+                    <a:blip r:embed="rId31">
                       <a:extLst>
                         <a:ext uri="{28A0092B-C50C-407E-A947-70E740481C1C}">
                           <a14:useLocalDpi xmlns:a14="http://schemas.microsoft.com/office/drawing/2010/main" val="0"/>
@@ -2261,20 +3641,35 @@
                             <w:pPr>
                               <w:pStyle w:val="Descripcin"/>
                             </w:pPr>
+                            <w:bookmarkStart w:id="11" w:name="_Toc25590918"/>
                             <w:r>
                               <w:t xml:space="preserve">Ilustración </w:t>
                             </w:r>
-                            <w:fldSimple w:instr=" SEQ Ilustración \* ARABIC ">
-                              <w:r>
-                                <w:rPr>
-                                  <w:noProof/>
-                                </w:rPr>
-                                <w:t>5</w:t>
-                              </w:r>
-                            </w:fldSimple>
+                            <w:r>
+                              <w:fldChar w:fldCharType="begin"/>
+                            </w:r>
+                            <w:r>
+                              <w:instrText xml:space="preserve"> SEQ Ilustración \* ARABIC </w:instrText>
+                            </w:r>
+                            <w:r>
+                              <w:fldChar w:fldCharType="separate"/>
+                            </w:r>
+                            <w:r>
+                              <w:rPr>
+                                <w:noProof/>
+                              </w:rPr>
+                              <w:t>5</w:t>
+                            </w:r>
+                            <w:r>
+                              <w:rPr>
+                                <w:noProof/>
+                              </w:rPr>
+                              <w:fldChar w:fldCharType="end"/>
+                            </w:r>
                             <w:r>
                               <w:t xml:space="preserve"> - Videos</w:t>
                             </w:r>
+                            <w:bookmarkEnd w:id="11"/>
                           </w:p>
                         </w:txbxContent>
                       </wps:txbx>
@@ -2299,20 +3694,35 @@
                       <w:pPr>
                         <w:pStyle w:val="Descripcin"/>
                       </w:pPr>
+                      <w:bookmarkStart w:id="12" w:name="_Toc25590918"/>
                       <w:r>
                         <w:t xml:space="preserve">Ilustración </w:t>
                       </w:r>
-                      <w:fldSimple w:instr=" SEQ Ilustración \* ARABIC ">
-                        <w:r>
-                          <w:rPr>
-                            <w:noProof/>
-                          </w:rPr>
-                          <w:t>5</w:t>
-                        </w:r>
-                      </w:fldSimple>
+                      <w:r>
+                        <w:fldChar w:fldCharType="begin"/>
+                      </w:r>
+                      <w:r>
+                        <w:instrText xml:space="preserve"> SEQ Ilustración \* ARABIC </w:instrText>
+                      </w:r>
+                      <w:r>
+                        <w:fldChar w:fldCharType="separate"/>
+                      </w:r>
+                      <w:r>
+                        <w:rPr>
+                          <w:noProof/>
+                        </w:rPr>
+                        <w:t>5</w:t>
+                      </w:r>
+                      <w:r>
+                        <w:rPr>
+                          <w:noProof/>
+                        </w:rPr>
+                        <w:fldChar w:fldCharType="end"/>
+                      </w:r>
                       <w:r>
                         <w:t xml:space="preserve"> - Videos</w:t>
                       </w:r>
+                      <w:bookmarkEnd w:id="12"/>
                     </w:p>
                   </w:txbxContent>
                 </v:textbox>
@@ -2325,6 +3735,7 @@
       <w:r>
         <w:rPr>
           <w:rFonts w:ascii="Georgia" w:hAnsi="Georgia"/>
+          <w:noProof/>
         </w:rPr>
         <w:drawing>
           <wp:anchor distT="0" distB="0" distL="114300" distR="114300" simplePos="0" relativeHeight="251716608" behindDoc="0" locked="0" layoutInCell="1" allowOverlap="1" wp14:anchorId="3D66181A" wp14:editId="4D5E048C">
@@ -2350,7 +3761,7 @@
                     <pic:cNvPicPr/>
                   </pic:nvPicPr>
                   <pic:blipFill>
-                    <a:blip r:embed="rId14">
+                    <a:blip r:embed="rId32">
                       <a:extLst>
                         <a:ext uri="{28A0092B-C50C-407E-A947-70E740481C1C}">
                           <a14:useLocalDpi xmlns:a14="http://schemas.microsoft.com/office/drawing/2010/main" val="0"/>
@@ -2432,6 +3843,7 @@
       <w:r>
         <w:rPr>
           <w:rFonts w:ascii="Georgia" w:hAnsi="Georgia"/>
+          <w:noProof/>
         </w:rPr>
         <w:drawing>
           <wp:anchor distT="0" distB="0" distL="114300" distR="114300" simplePos="0" relativeHeight="251718656" behindDoc="0" locked="0" layoutInCell="1" allowOverlap="1" wp14:anchorId="6DDE7B35" wp14:editId="4AF820A6">
@@ -2457,7 +3869,7 @@
                     <pic:cNvPicPr/>
                   </pic:nvPicPr>
                   <pic:blipFill>
-                    <a:blip r:embed="rId15">
+                    <a:blip r:embed="rId33">
                       <a:extLst>
                         <a:ext uri="{28A0092B-C50C-407E-A947-70E740481C1C}">
                           <a14:useLocalDpi xmlns:a14="http://schemas.microsoft.com/office/drawing/2010/main" val="0"/>
@@ -2595,17 +4007,34 @@
                                 <w:rFonts w:ascii="Georgia" w:hAnsi="Georgia"/>
                               </w:rPr>
                             </w:pPr>
+                            <w:bookmarkStart w:id="13" w:name="_Toc25590919"/>
                             <w:r>
                               <w:t xml:space="preserve">Ilustración </w:t>
                             </w:r>
-                            <w:fldSimple w:instr=" SEQ Ilustración \* ARABIC ">
-                              <w:r>
-                                <w:rPr>
-                                  <w:noProof/>
-                                </w:rPr>
-                                <w:t>6</w:t>
-                              </w:r>
-                            </w:fldSimple>
+                            <w:r>
+                              <w:fldChar w:fldCharType="begin"/>
+                            </w:r>
+                            <w:r>
+                              <w:instrText xml:space="preserve"> SEQ Ilustración \* A</w:instrText>
+                            </w:r>
+                            <w:r>
+                              <w:instrText xml:space="preserve">RABIC </w:instrText>
+                            </w:r>
+                            <w:r>
+                              <w:fldChar w:fldCharType="separate"/>
+                            </w:r>
+                            <w:r>
+                              <w:rPr>
+                                <w:noProof/>
+                              </w:rPr>
+                              <w:t>6</w:t>
+                            </w:r>
+                            <w:r>
+                              <w:rPr>
+                                <w:noProof/>
+                              </w:rPr>
+                              <w:fldChar w:fldCharType="end"/>
+                            </w:r>
                             <w:r>
                               <w:t xml:space="preserve"> - </w:t>
                             </w:r>
@@ -2613,6 +4042,7 @@
                             <w:r>
                               <w:t>Tree</w:t>
                             </w:r>
+                            <w:bookmarkEnd w:id="13"/>
                             <w:proofErr w:type="spellEnd"/>
                           </w:p>
                         </w:txbxContent>
@@ -2644,17 +4074,34 @@
                           <w:rFonts w:ascii="Georgia" w:hAnsi="Georgia"/>
                         </w:rPr>
                       </w:pPr>
+                      <w:bookmarkStart w:id="14" w:name="_Toc25590919"/>
                       <w:r>
                         <w:t xml:space="preserve">Ilustración </w:t>
                       </w:r>
-                      <w:fldSimple w:instr=" SEQ Ilustración \* ARABIC ">
-                        <w:r>
-                          <w:rPr>
-                            <w:noProof/>
-                          </w:rPr>
-                          <w:t>6</w:t>
-                        </w:r>
-                      </w:fldSimple>
+                      <w:r>
+                        <w:fldChar w:fldCharType="begin"/>
+                      </w:r>
+                      <w:r>
+                        <w:instrText xml:space="preserve"> SEQ Ilustración \* A</w:instrText>
+                      </w:r>
+                      <w:r>
+                        <w:instrText xml:space="preserve">RABIC </w:instrText>
+                      </w:r>
+                      <w:r>
+                        <w:fldChar w:fldCharType="separate"/>
+                      </w:r>
+                      <w:r>
+                        <w:rPr>
+                          <w:noProof/>
+                        </w:rPr>
+                        <w:t>6</w:t>
+                      </w:r>
+                      <w:r>
+                        <w:rPr>
+                          <w:noProof/>
+                        </w:rPr>
+                        <w:fldChar w:fldCharType="end"/>
+                      </w:r>
                       <w:r>
                         <w:t xml:space="preserve"> - </w:t>
                       </w:r>
@@ -2662,6 +4109,7 @@
                       <w:r>
                         <w:t>Tree</w:t>
                       </w:r>
+                      <w:bookmarkEnd w:id="14"/>
                       <w:proofErr w:type="spellEnd"/>
                     </w:p>
                   </w:txbxContent>
@@ -2721,20 +4169,35 @@
                                 <w:rFonts w:ascii="Georgia" w:hAnsi="Georgia"/>
                               </w:rPr>
                             </w:pPr>
+                            <w:bookmarkStart w:id="15" w:name="_Toc25590920"/>
                             <w:r>
                               <w:t xml:space="preserve">Ilustración </w:t>
                             </w:r>
-                            <w:fldSimple w:instr=" SEQ Ilustración \* ARABIC ">
-                              <w:r>
-                                <w:rPr>
-                                  <w:noProof/>
-                                </w:rPr>
-                                <w:t>7</w:t>
-                              </w:r>
-                            </w:fldSimple>
+                            <w:r>
+                              <w:fldChar w:fldCharType="begin"/>
+                            </w:r>
+                            <w:r>
+                              <w:instrText xml:space="preserve"> SEQ Ilustración \* ARABIC </w:instrText>
+                            </w:r>
+                            <w:r>
+                              <w:fldChar w:fldCharType="separate"/>
+                            </w:r>
+                            <w:r>
+                              <w:rPr>
+                                <w:noProof/>
+                              </w:rPr>
+                              <w:t>7</w:t>
+                            </w:r>
+                            <w:r>
+                              <w:rPr>
+                                <w:noProof/>
+                              </w:rPr>
+                              <w:fldChar w:fldCharType="end"/>
+                            </w:r>
                             <w:r>
                               <w:t xml:space="preserve"> - Input canciones</w:t>
                             </w:r>
+                            <w:bookmarkEnd w:id="15"/>
                           </w:p>
                         </w:txbxContent>
                       </wps:txbx>
@@ -2768,20 +4231,35 @@
                           <w:rFonts w:ascii="Georgia" w:hAnsi="Georgia"/>
                         </w:rPr>
                       </w:pPr>
+                      <w:bookmarkStart w:id="16" w:name="_Toc25590920"/>
                       <w:r>
                         <w:t xml:space="preserve">Ilustración </w:t>
                       </w:r>
-                      <w:fldSimple w:instr=" SEQ Ilustración \* ARABIC ">
-                        <w:r>
-                          <w:rPr>
-                            <w:noProof/>
-                          </w:rPr>
-                          <w:t>7</w:t>
-                        </w:r>
-                      </w:fldSimple>
+                      <w:r>
+                        <w:fldChar w:fldCharType="begin"/>
+                      </w:r>
+                      <w:r>
+                        <w:instrText xml:space="preserve"> SEQ Ilustración \* ARABIC </w:instrText>
+                      </w:r>
+                      <w:r>
+                        <w:fldChar w:fldCharType="separate"/>
+                      </w:r>
+                      <w:r>
+                        <w:rPr>
+                          <w:noProof/>
+                        </w:rPr>
+                        <w:t>7</w:t>
+                      </w:r>
+                      <w:r>
+                        <w:rPr>
+                          <w:noProof/>
+                        </w:rPr>
+                        <w:fldChar w:fldCharType="end"/>
+                      </w:r>
                       <w:r>
                         <w:t xml:space="preserve"> - Input canciones</w:t>
                       </w:r>
+                      <w:bookmarkEnd w:id="16"/>
                     </w:p>
                   </w:txbxContent>
                 </v:textbox>
@@ -2840,20 +4318,35 @@
                                 <w:noProof/>
                               </w:rPr>
                             </w:pPr>
+                            <w:bookmarkStart w:id="17" w:name="_Toc25590921"/>
                             <w:r>
                               <w:t xml:space="preserve">Ilustración </w:t>
                             </w:r>
-                            <w:fldSimple w:instr=" SEQ Ilustración \* ARABIC ">
-                              <w:r>
-                                <w:rPr>
-                                  <w:noProof/>
-                                </w:rPr>
-                                <w:t>8</w:t>
-                              </w:r>
-                            </w:fldSimple>
+                            <w:r>
+                              <w:fldChar w:fldCharType="begin"/>
+                            </w:r>
+                            <w:r>
+                              <w:instrText xml:space="preserve"> SEQ Ilustración \* ARABIC </w:instrText>
+                            </w:r>
+                            <w:r>
+                              <w:fldChar w:fldCharType="separate"/>
+                            </w:r>
+                            <w:r>
+                              <w:rPr>
+                                <w:noProof/>
+                              </w:rPr>
+                              <w:t>8</w:t>
+                            </w:r>
+                            <w:r>
+                              <w:rPr>
+                                <w:noProof/>
+                              </w:rPr>
+                              <w:fldChar w:fldCharType="end"/>
+                            </w:r>
                             <w:r>
                               <w:t xml:space="preserve"> - Siguientes Script</w:t>
                             </w:r>
+                            <w:bookmarkEnd w:id="17"/>
                           </w:p>
                         </w:txbxContent>
                       </wps:txbx>
@@ -2881,20 +4374,35 @@
                           <w:noProof/>
                         </w:rPr>
                       </w:pPr>
+                      <w:bookmarkStart w:id="18" w:name="_Toc25590921"/>
                       <w:r>
                         <w:t xml:space="preserve">Ilustración </w:t>
                       </w:r>
-                      <w:fldSimple w:instr=" SEQ Ilustración \* ARABIC ">
-                        <w:r>
-                          <w:rPr>
-                            <w:noProof/>
-                          </w:rPr>
-                          <w:t>8</w:t>
-                        </w:r>
-                      </w:fldSimple>
+                      <w:r>
+                        <w:fldChar w:fldCharType="begin"/>
+                      </w:r>
+                      <w:r>
+                        <w:instrText xml:space="preserve"> SEQ Ilustración \* ARABIC </w:instrText>
+                      </w:r>
+                      <w:r>
+                        <w:fldChar w:fldCharType="separate"/>
+                      </w:r>
+                      <w:r>
+                        <w:rPr>
+                          <w:noProof/>
+                        </w:rPr>
+                        <w:t>8</w:t>
+                      </w:r>
+                      <w:r>
+                        <w:rPr>
+                          <w:noProof/>
+                        </w:rPr>
+                        <w:fldChar w:fldCharType="end"/>
+                      </w:r>
                       <w:r>
                         <w:t xml:space="preserve"> - Siguientes Script</w:t>
                       </w:r>
+                      <w:bookmarkEnd w:id="18"/>
                     </w:p>
                   </w:txbxContent>
                 </v:textbox>
@@ -2910,6 +4418,7 @@
           <w:b/>
           <w:bCs/>
           <w:smallCaps/>
+          <w:noProof/>
           <w:color w:val="2F5496" w:themeColor="accent1" w:themeShade="BF"/>
           <w:sz w:val="32"/>
           <w:szCs w:val="32"/>
@@ -2938,7 +4447,7 @@
                     <pic:cNvPicPr/>
                   </pic:nvPicPr>
                   <pic:blipFill>
-                    <a:blip r:embed="rId16">
+                    <a:blip r:embed="rId34">
                       <a:extLst>
                         <a:ext uri="{28A0092B-C50C-407E-A947-70E740481C1C}">
                           <a14:useLocalDpi xmlns:a14="http://schemas.microsoft.com/office/drawing/2010/main" val="0"/>
@@ -2973,6 +4482,7 @@
       <w:r>
         <w:rPr>
           <w:rFonts w:ascii="Georgia" w:hAnsi="Georgia"/>
+          <w:noProof/>
         </w:rPr>
         <w:drawing>
           <wp:anchor distT="0" distB="0" distL="114300" distR="114300" simplePos="0" relativeHeight="251720704" behindDoc="0" locked="0" layoutInCell="1" allowOverlap="1" wp14:anchorId="31E144DA" wp14:editId="75A05E6E">
@@ -2998,7 +4508,7 @@
                     <pic:cNvPicPr/>
                   </pic:nvPicPr>
                   <pic:blipFill>
-                    <a:blip r:embed="rId17">
+                    <a:blip r:embed="rId35">
                       <a:extLst>
                         <a:ext uri="{28A0092B-C50C-407E-A947-70E740481C1C}">
                           <a14:useLocalDpi xmlns:a14="http://schemas.microsoft.com/office/drawing/2010/main" val="0"/>
@@ -3061,7 +4571,7 @@
         </w:rPr>
         <w:t xml:space="preserve"> </w:t>
       </w:r>
-      <w:bookmarkStart w:id="2" w:name="_Toc25001373"/>
+      <w:bookmarkStart w:id="19" w:name="_Toc25001373"/>
       <w:r>
         <w:rPr>
           <w:rFonts w:ascii="Georgia" w:hAnsi="Georgia"/>
@@ -3153,20 +4663,35 @@
                                 <w:rFonts w:ascii="Georgia" w:hAnsi="Georgia"/>
                               </w:rPr>
                             </w:pPr>
+                            <w:bookmarkStart w:id="20" w:name="_Toc25590922"/>
                             <w:r>
                               <w:t xml:space="preserve">Ilustración </w:t>
                             </w:r>
-                            <w:fldSimple w:instr=" SEQ Ilustración \* ARABIC ">
-                              <w:r>
-                                <w:rPr>
-                                  <w:noProof/>
-                                </w:rPr>
-                                <w:t>9</w:t>
-                              </w:r>
-                            </w:fldSimple>
+                            <w:r>
+                              <w:fldChar w:fldCharType="begin"/>
+                            </w:r>
+                            <w:r>
+                              <w:instrText xml:space="preserve"> SEQ Ilustración \* ARABIC </w:instrText>
+                            </w:r>
+                            <w:r>
+                              <w:fldChar w:fldCharType="separate"/>
+                            </w:r>
+                            <w:r>
+                              <w:rPr>
+                                <w:noProof/>
+                              </w:rPr>
+                              <w:t>9</w:t>
+                            </w:r>
+                            <w:r>
+                              <w:rPr>
+                                <w:noProof/>
+                              </w:rPr>
+                              <w:fldChar w:fldCharType="end"/>
+                            </w:r>
                             <w:r>
                               <w:t xml:space="preserve"> - IF EXIST</w:t>
                             </w:r>
+                            <w:bookmarkEnd w:id="20"/>
                           </w:p>
                         </w:txbxContent>
                       </wps:txbx>
@@ -3200,20 +4725,35 @@
                           <w:rFonts w:ascii="Georgia" w:hAnsi="Georgia"/>
                         </w:rPr>
                       </w:pPr>
+                      <w:bookmarkStart w:id="21" w:name="_Toc25590922"/>
                       <w:r>
                         <w:t xml:space="preserve">Ilustración </w:t>
                       </w:r>
-                      <w:fldSimple w:instr=" SEQ Ilustración \* ARABIC ">
-                        <w:r>
-                          <w:rPr>
-                            <w:noProof/>
-                          </w:rPr>
-                          <w:t>9</w:t>
-                        </w:r>
-                      </w:fldSimple>
+                      <w:r>
+                        <w:fldChar w:fldCharType="begin"/>
+                      </w:r>
+                      <w:r>
+                        <w:instrText xml:space="preserve"> SEQ Ilustración \* ARABIC </w:instrText>
+                      </w:r>
+                      <w:r>
+                        <w:fldChar w:fldCharType="separate"/>
+                      </w:r>
+                      <w:r>
+                        <w:rPr>
+                          <w:noProof/>
+                        </w:rPr>
+                        <w:t>9</w:t>
+                      </w:r>
+                      <w:r>
+                        <w:rPr>
+                          <w:noProof/>
+                        </w:rPr>
+                        <w:fldChar w:fldCharType="end"/>
+                      </w:r>
                       <w:r>
                         <w:t xml:space="preserve"> - IF EXIST</w:t>
                       </w:r>
+                      <w:bookmarkEnd w:id="21"/>
                     </w:p>
                   </w:txbxContent>
                 </v:textbox>
@@ -3226,6 +4766,7 @@
       <w:r>
         <w:rPr>
           <w:rFonts w:ascii="Georgia" w:hAnsi="Georgia"/>
+          <w:noProof/>
         </w:rPr>
         <w:drawing>
           <wp:anchor distT="0" distB="0" distL="114300" distR="114300" simplePos="0" relativeHeight="251736064" behindDoc="0" locked="0" layoutInCell="1" allowOverlap="1" wp14:anchorId="543B45B5" wp14:editId="0BE1B500">
@@ -3251,7 +4792,7 @@
                     <pic:cNvPicPr/>
                   </pic:nvPicPr>
                   <pic:blipFill>
-                    <a:blip r:embed="rId18">
+                    <a:blip r:embed="rId36">
                       <a:extLst>
                         <a:ext uri="{28A0092B-C50C-407E-A947-70E740481C1C}">
                           <a14:useLocalDpi xmlns:a14="http://schemas.microsoft.com/office/drawing/2010/main" val="0"/>
@@ -3340,6 +4881,7 @@
       <w:r>
         <w:rPr>
           <w:rFonts w:ascii="Georgia" w:hAnsi="Georgia"/>
+          <w:noProof/>
         </w:rPr>
         <w:drawing>
           <wp:anchor distT="0" distB="0" distL="114300" distR="114300" simplePos="0" relativeHeight="251737088" behindDoc="0" locked="0" layoutInCell="1" allowOverlap="1" wp14:anchorId="645E0AAA" wp14:editId="55B36FC1">
@@ -3365,7 +4907,7 @@
                     <pic:cNvPicPr/>
                   </pic:nvPicPr>
                   <pic:blipFill>
-                    <a:blip r:embed="rId19">
+                    <a:blip r:embed="rId37">
                       <a:extLst>
                         <a:ext uri="{28A0092B-C50C-407E-A947-70E740481C1C}">
                           <a14:useLocalDpi xmlns:a14="http://schemas.microsoft.com/office/drawing/2010/main" val="0"/>
@@ -3445,17 +4987,34 @@
                                 <w:rFonts w:ascii="Georgia" w:hAnsi="Georgia"/>
                               </w:rPr>
                             </w:pPr>
+                            <w:bookmarkStart w:id="22" w:name="_Toc25590923"/>
                             <w:r>
                               <w:t xml:space="preserve">Ilustración </w:t>
                             </w:r>
-                            <w:fldSimple w:instr=" SEQ Ilustración \* ARABIC ">
-                              <w:r>
-                                <w:rPr>
-                                  <w:noProof/>
-                                </w:rPr>
-                                <w:t>10</w:t>
-                              </w:r>
-                            </w:fldSimple>
+                            <w:r>
+                              <w:fldChar w:fldCharType="begin"/>
+                            </w:r>
+                            <w:r>
+                              <w:instrText xml:space="preserve"> SEQ Ilustració</w:instrText>
+                            </w:r>
+                            <w:r>
+                              <w:instrText xml:space="preserve">n \* ARABIC </w:instrText>
+                            </w:r>
+                            <w:r>
+                              <w:fldChar w:fldCharType="separate"/>
+                            </w:r>
+                            <w:r>
+                              <w:rPr>
+                                <w:noProof/>
+                              </w:rPr>
+                              <w:t>10</w:t>
+                            </w:r>
+                            <w:r>
+                              <w:rPr>
+                                <w:noProof/>
+                              </w:rPr>
+                              <w:fldChar w:fldCharType="end"/>
+                            </w:r>
                             <w:r>
                               <w:t xml:space="preserve"> - </w:t>
                             </w:r>
@@ -3465,6 +5024,7 @@
                             <w:r>
                               <w:t xml:space="preserve"> Principal</w:t>
                             </w:r>
+                            <w:bookmarkEnd w:id="22"/>
                           </w:p>
                         </w:txbxContent>
                       </wps:txbx>
@@ -3492,17 +5052,34 @@
                           <w:rFonts w:ascii="Georgia" w:hAnsi="Georgia"/>
                         </w:rPr>
                       </w:pPr>
+                      <w:bookmarkStart w:id="23" w:name="_Toc25590923"/>
                       <w:r>
                         <w:t xml:space="preserve">Ilustración </w:t>
                       </w:r>
-                      <w:fldSimple w:instr=" SEQ Ilustración \* ARABIC ">
-                        <w:r>
-                          <w:rPr>
-                            <w:noProof/>
-                          </w:rPr>
-                          <w:t>10</w:t>
-                        </w:r>
-                      </w:fldSimple>
+                      <w:r>
+                        <w:fldChar w:fldCharType="begin"/>
+                      </w:r>
+                      <w:r>
+                        <w:instrText xml:space="preserve"> SEQ Ilustració</w:instrText>
+                      </w:r>
+                      <w:r>
+                        <w:instrText xml:space="preserve">n \* ARABIC </w:instrText>
+                      </w:r>
+                      <w:r>
+                        <w:fldChar w:fldCharType="separate"/>
+                      </w:r>
+                      <w:r>
+                        <w:rPr>
+                          <w:noProof/>
+                        </w:rPr>
+                        <w:t>10</w:t>
+                      </w:r>
+                      <w:r>
+                        <w:rPr>
+                          <w:noProof/>
+                        </w:rPr>
+                        <w:fldChar w:fldCharType="end"/>
+                      </w:r>
                       <w:r>
                         <w:t xml:space="preserve"> - </w:t>
                       </w:r>
@@ -3512,6 +5089,7 @@
                       <w:r>
                         <w:t xml:space="preserve"> Principal</w:t>
                       </w:r>
+                      <w:bookmarkEnd w:id="23"/>
                     </w:p>
                   </w:txbxContent>
                 </v:textbox>
@@ -3625,17 +5203,31 @@
                                 <w:rFonts w:ascii="Georgia" w:hAnsi="Georgia"/>
                               </w:rPr>
                             </w:pPr>
+                            <w:bookmarkStart w:id="24" w:name="_Toc25590924"/>
                             <w:r>
                               <w:t xml:space="preserve">Ilustración </w:t>
                             </w:r>
-                            <w:fldSimple w:instr=" SEQ Ilustración \* ARABIC ">
-                              <w:r>
-                                <w:rPr>
-                                  <w:noProof/>
-                                </w:rPr>
-                                <w:t>11</w:t>
-                              </w:r>
-                            </w:fldSimple>
+                            <w:r>
+                              <w:fldChar w:fldCharType="begin"/>
+                            </w:r>
+                            <w:r>
+                              <w:instrText xml:space="preserve"> SEQ Ilustración \* ARABIC </w:instrText>
+                            </w:r>
+                            <w:r>
+                              <w:fldChar w:fldCharType="separate"/>
+                            </w:r>
+                            <w:r>
+                              <w:rPr>
+                                <w:noProof/>
+                              </w:rPr>
+                              <w:t>11</w:t>
+                            </w:r>
+                            <w:r>
+                              <w:rPr>
+                                <w:noProof/>
+                              </w:rPr>
+                              <w:fldChar w:fldCharType="end"/>
+                            </w:r>
                             <w:r>
                               <w:t xml:space="preserve"> - </w:t>
                             </w:r>
@@ -3648,6 +5240,7 @@
                             <w:r>
                               <w:t>Música</w:t>
                             </w:r>
+                            <w:bookmarkEnd w:id="24"/>
                           </w:p>
                         </w:txbxContent>
                       </wps:txbx>
@@ -3675,17 +5268,31 @@
                           <w:rFonts w:ascii="Georgia" w:hAnsi="Georgia"/>
                         </w:rPr>
                       </w:pPr>
+                      <w:bookmarkStart w:id="25" w:name="_Toc25590924"/>
                       <w:r>
                         <w:t xml:space="preserve">Ilustración </w:t>
                       </w:r>
-                      <w:fldSimple w:instr=" SEQ Ilustración \* ARABIC ">
-                        <w:r>
-                          <w:rPr>
-                            <w:noProof/>
-                          </w:rPr>
-                          <w:t>11</w:t>
-                        </w:r>
-                      </w:fldSimple>
+                      <w:r>
+                        <w:fldChar w:fldCharType="begin"/>
+                      </w:r>
+                      <w:r>
+                        <w:instrText xml:space="preserve"> SEQ Ilustración \* ARABIC </w:instrText>
+                      </w:r>
+                      <w:r>
+                        <w:fldChar w:fldCharType="separate"/>
+                      </w:r>
+                      <w:r>
+                        <w:rPr>
+                          <w:noProof/>
+                        </w:rPr>
+                        <w:t>11</w:t>
+                      </w:r>
+                      <w:r>
+                        <w:rPr>
+                          <w:noProof/>
+                        </w:rPr>
+                        <w:fldChar w:fldCharType="end"/>
+                      </w:r>
                       <w:r>
                         <w:t xml:space="preserve"> - </w:t>
                       </w:r>
@@ -3698,6 +5305,7 @@
                       <w:r>
                         <w:t>Música</w:t>
                       </w:r>
+                      <w:bookmarkEnd w:id="25"/>
                     </w:p>
                   </w:txbxContent>
                 </v:textbox>
@@ -3710,6 +5318,7 @@
       <w:r>
         <w:rPr>
           <w:rFonts w:ascii="Georgia" w:hAnsi="Georgia"/>
+          <w:noProof/>
         </w:rPr>
         <w:drawing>
           <wp:anchor distT="0" distB="0" distL="114300" distR="114300" simplePos="0" relativeHeight="251738112" behindDoc="0" locked="0" layoutInCell="1" allowOverlap="1" wp14:anchorId="55E4780F" wp14:editId="6D829347">
@@ -3735,7 +5344,7 @@
                     <pic:cNvPicPr/>
                   </pic:nvPicPr>
                   <pic:blipFill>
-                    <a:blip r:embed="rId20">
+                    <a:blip r:embed="rId38">
                       <a:extLst>
                         <a:ext uri="{28A0092B-C50C-407E-A947-70E740481C1C}">
                           <a14:useLocalDpi xmlns:a14="http://schemas.microsoft.com/office/drawing/2010/main" val="0"/>
@@ -3841,20 +5450,35 @@
                                 <w:rFonts w:ascii="Georgia" w:hAnsi="Georgia"/>
                               </w:rPr>
                             </w:pPr>
+                            <w:bookmarkStart w:id="26" w:name="_Toc25590925"/>
                             <w:r>
                               <w:t xml:space="preserve">Ilustración </w:t>
                             </w:r>
-                            <w:fldSimple w:instr=" SEQ Ilustración \* ARABIC ">
-                              <w:r>
-                                <w:rPr>
-                                  <w:noProof/>
-                                </w:rPr>
-                                <w:t>12</w:t>
-                              </w:r>
-                            </w:fldSimple>
+                            <w:r>
+                              <w:fldChar w:fldCharType="begin"/>
+                            </w:r>
+                            <w:r>
+                              <w:instrText xml:space="preserve"> SEQ Ilustración \* ARABIC </w:instrText>
+                            </w:r>
+                            <w:r>
+                              <w:fldChar w:fldCharType="separate"/>
+                            </w:r>
+                            <w:r>
+                              <w:rPr>
+                                <w:noProof/>
+                              </w:rPr>
+                              <w:t>12</w:t>
+                            </w:r>
+                            <w:r>
+                              <w:rPr>
+                                <w:noProof/>
+                              </w:rPr>
+                              <w:fldChar w:fldCharType="end"/>
+                            </w:r>
                             <w:r>
                               <w:t xml:space="preserve"> - Menú Música: Géneros</w:t>
                             </w:r>
+                            <w:bookmarkEnd w:id="26"/>
                           </w:p>
                         </w:txbxContent>
                       </wps:txbx>
@@ -3882,20 +5506,35 @@
                           <w:rFonts w:ascii="Georgia" w:hAnsi="Georgia"/>
                         </w:rPr>
                       </w:pPr>
+                      <w:bookmarkStart w:id="27" w:name="_Toc25590925"/>
                       <w:r>
                         <w:t xml:space="preserve">Ilustración </w:t>
                       </w:r>
-                      <w:fldSimple w:instr=" SEQ Ilustración \* ARABIC ">
-                        <w:r>
-                          <w:rPr>
-                            <w:noProof/>
-                          </w:rPr>
-                          <w:t>12</w:t>
-                        </w:r>
-                      </w:fldSimple>
+                      <w:r>
+                        <w:fldChar w:fldCharType="begin"/>
+                      </w:r>
+                      <w:r>
+                        <w:instrText xml:space="preserve"> SEQ Ilustración \* ARABIC </w:instrText>
+                      </w:r>
+                      <w:r>
+                        <w:fldChar w:fldCharType="separate"/>
+                      </w:r>
+                      <w:r>
+                        <w:rPr>
+                          <w:noProof/>
+                        </w:rPr>
+                        <w:t>12</w:t>
+                      </w:r>
+                      <w:r>
+                        <w:rPr>
+                          <w:noProof/>
+                        </w:rPr>
+                        <w:fldChar w:fldCharType="end"/>
+                      </w:r>
                       <w:r>
                         <w:t xml:space="preserve"> - Menú Música: Géneros</w:t>
                       </w:r>
+                      <w:bookmarkEnd w:id="27"/>
                     </w:p>
                   </w:txbxContent>
                 </v:textbox>
@@ -3908,6 +5547,7 @@
       <w:r>
         <w:rPr>
           <w:rFonts w:ascii="Georgia" w:hAnsi="Georgia"/>
+          <w:noProof/>
         </w:rPr>
         <w:drawing>
           <wp:anchor distT="0" distB="0" distL="114300" distR="114300" simplePos="0" relativeHeight="251745280" behindDoc="0" locked="0" layoutInCell="1" allowOverlap="1" wp14:anchorId="7618D45E" wp14:editId="55836A7A">
@@ -3933,7 +5573,7 @@
                     <pic:cNvPicPr/>
                   </pic:nvPicPr>
                   <pic:blipFill>
-                    <a:blip r:embed="rId21">
+                    <a:blip r:embed="rId39">
                       <a:extLst>
                         <a:ext uri="{28A0092B-C50C-407E-A947-70E740481C1C}">
                           <a14:useLocalDpi xmlns:a14="http://schemas.microsoft.com/office/drawing/2010/main" val="0"/>
@@ -4002,6 +5642,7 @@
       <w:r>
         <w:rPr>
           <w:rFonts w:ascii="Georgia" w:hAnsi="Georgia"/>
+          <w:noProof/>
         </w:rPr>
         <w:drawing>
           <wp:anchor distT="0" distB="0" distL="114300" distR="114300" simplePos="0" relativeHeight="251748352" behindDoc="0" locked="0" layoutInCell="1" allowOverlap="1" wp14:anchorId="1BD84F60" wp14:editId="65A45128">
@@ -4027,7 +5668,7 @@
                     <pic:cNvPicPr/>
                   </pic:nvPicPr>
                   <pic:blipFill>
-                    <a:blip r:embed="rId22">
+                    <a:blip r:embed="rId40">
                       <a:extLst>
                         <a:ext uri="{28A0092B-C50C-407E-A947-70E740481C1C}">
                           <a14:useLocalDpi xmlns:a14="http://schemas.microsoft.com/office/drawing/2010/main" val="0"/>
@@ -4121,17 +5762,31 @@
                                 <w:rFonts w:ascii="Georgia" w:hAnsi="Georgia"/>
                               </w:rPr>
                             </w:pPr>
+                            <w:bookmarkStart w:id="28" w:name="_Toc25590926"/>
                             <w:r>
                               <w:t xml:space="preserve">Ilustración </w:t>
                             </w:r>
-                            <w:fldSimple w:instr=" SEQ Ilustración \* ARABIC ">
-                              <w:r>
-                                <w:rPr>
-                                  <w:noProof/>
-                                </w:rPr>
-                                <w:t>13</w:t>
-                              </w:r>
-                            </w:fldSimple>
+                            <w:r>
+                              <w:fldChar w:fldCharType="begin"/>
+                            </w:r>
+                            <w:r>
+                              <w:instrText xml:space="preserve"> SEQ Ilustración \* ARABIC </w:instrText>
+                            </w:r>
+                            <w:r>
+                              <w:fldChar w:fldCharType="separate"/>
+                            </w:r>
+                            <w:r>
+                              <w:rPr>
+                                <w:noProof/>
+                              </w:rPr>
+                              <w:t>13</w:t>
+                            </w:r>
+                            <w:r>
+                              <w:rPr>
+                                <w:noProof/>
+                              </w:rPr>
+                              <w:fldChar w:fldCharType="end"/>
+                            </w:r>
                             <w:r>
                               <w:t xml:space="preserve"> - </w:t>
                             </w:r>
@@ -4151,6 +5806,7 @@
                             <w:r>
                               <w:t xml:space="preserve"> genero seleccionado</w:t>
                             </w:r>
+                            <w:bookmarkEnd w:id="28"/>
                           </w:p>
                         </w:txbxContent>
                       </wps:txbx>
@@ -4184,17 +5840,31 @@
                           <w:rFonts w:ascii="Georgia" w:hAnsi="Georgia"/>
                         </w:rPr>
                       </w:pPr>
+                      <w:bookmarkStart w:id="29" w:name="_Toc25590926"/>
                       <w:r>
                         <w:t xml:space="preserve">Ilustración </w:t>
                       </w:r>
-                      <w:fldSimple w:instr=" SEQ Ilustración \* ARABIC ">
-                        <w:r>
-                          <w:rPr>
-                            <w:noProof/>
-                          </w:rPr>
-                          <w:t>13</w:t>
-                        </w:r>
-                      </w:fldSimple>
+                      <w:r>
+                        <w:fldChar w:fldCharType="begin"/>
+                      </w:r>
+                      <w:r>
+                        <w:instrText xml:space="preserve"> SEQ Ilustración \* ARABIC </w:instrText>
+                      </w:r>
+                      <w:r>
+                        <w:fldChar w:fldCharType="separate"/>
+                      </w:r>
+                      <w:r>
+                        <w:rPr>
+                          <w:noProof/>
+                        </w:rPr>
+                        <w:t>13</w:t>
+                      </w:r>
+                      <w:r>
+                        <w:rPr>
+                          <w:noProof/>
+                        </w:rPr>
+                        <w:fldChar w:fldCharType="end"/>
+                      </w:r>
                       <w:r>
                         <w:t xml:space="preserve"> - </w:t>
                       </w:r>
@@ -4214,6 +5884,7 @@
                       <w:r>
                         <w:t xml:space="preserve"> genero seleccionado</w:t>
                       </w:r>
+                      <w:bookmarkEnd w:id="29"/>
                     </w:p>
                   </w:txbxContent>
                 </v:textbox>
@@ -4293,20 +5964,35 @@
                                 <w:rFonts w:ascii="Georgia" w:hAnsi="Georgia"/>
                               </w:rPr>
                             </w:pPr>
+                            <w:bookmarkStart w:id="30" w:name="_Toc25590927"/>
                             <w:r>
                               <w:t xml:space="preserve">Ilustración </w:t>
                             </w:r>
-                            <w:fldSimple w:instr=" SEQ Ilustración \* ARABIC ">
-                              <w:r>
-                                <w:rPr>
-                                  <w:noProof/>
-                                </w:rPr>
-                                <w:t>14</w:t>
-                              </w:r>
-                            </w:fldSimple>
+                            <w:r>
+                              <w:fldChar w:fldCharType="begin"/>
+                            </w:r>
+                            <w:r>
+                              <w:instrText xml:space="preserve"> SEQ Ilustración \* ARABIC </w:instrText>
+                            </w:r>
+                            <w:r>
+                              <w:fldChar w:fldCharType="separate"/>
+                            </w:r>
+                            <w:r>
+                              <w:rPr>
+                                <w:noProof/>
+                              </w:rPr>
+                              <w:t>14</w:t>
+                            </w:r>
+                            <w:r>
+                              <w:rPr>
+                                <w:noProof/>
+                              </w:rPr>
+                              <w:fldChar w:fldCharType="end"/>
+                            </w:r>
                             <w:r>
                               <w:t xml:space="preserve"> - Repetición</w:t>
                             </w:r>
+                            <w:bookmarkEnd w:id="30"/>
                           </w:p>
                         </w:txbxContent>
                       </wps:txbx>
@@ -4334,20 +6020,35 @@
                           <w:rFonts w:ascii="Georgia" w:hAnsi="Georgia"/>
                         </w:rPr>
                       </w:pPr>
+                      <w:bookmarkStart w:id="31" w:name="_Toc25590927"/>
                       <w:r>
                         <w:t xml:space="preserve">Ilustración </w:t>
                       </w:r>
-                      <w:fldSimple w:instr=" SEQ Ilustración \* ARABIC ">
-                        <w:r>
-                          <w:rPr>
-                            <w:noProof/>
-                          </w:rPr>
-                          <w:t>14</w:t>
-                        </w:r>
-                      </w:fldSimple>
+                      <w:r>
+                        <w:fldChar w:fldCharType="begin"/>
+                      </w:r>
+                      <w:r>
+                        <w:instrText xml:space="preserve"> SEQ Ilustración \* ARABIC </w:instrText>
+                      </w:r>
+                      <w:r>
+                        <w:fldChar w:fldCharType="separate"/>
+                      </w:r>
+                      <w:r>
+                        <w:rPr>
+                          <w:noProof/>
+                        </w:rPr>
+                        <w:t>14</w:t>
+                      </w:r>
+                      <w:r>
+                        <w:rPr>
+                          <w:noProof/>
+                        </w:rPr>
+                        <w:fldChar w:fldCharType="end"/>
+                      </w:r>
                       <w:r>
                         <w:t xml:space="preserve"> - Repetición</w:t>
                       </w:r>
+                      <w:bookmarkEnd w:id="31"/>
                     </w:p>
                   </w:txbxContent>
                 </v:textbox>
@@ -4360,6 +6061,7 @@
       <w:r>
         <w:rPr>
           <w:rFonts w:ascii="Georgia" w:hAnsi="Georgia"/>
+          <w:noProof/>
         </w:rPr>
         <w:drawing>
           <wp:anchor distT="0" distB="0" distL="114300" distR="114300" simplePos="0" relativeHeight="251749376" behindDoc="0" locked="0" layoutInCell="1" allowOverlap="1" wp14:anchorId="412FB240" wp14:editId="0FD979BD">
@@ -4385,7 +6087,7 @@
                     <pic:cNvPicPr/>
                   </pic:nvPicPr>
                   <pic:blipFill>
-                    <a:blip r:embed="rId23">
+                    <a:blip r:embed="rId41">
                       <a:extLst>
                         <a:ext uri="{28A0092B-C50C-407E-A947-70E740481C1C}">
                           <a14:useLocalDpi xmlns:a14="http://schemas.microsoft.com/office/drawing/2010/main" val="0"/>
@@ -4493,20 +6195,35 @@
                                 <w:noProof/>
                               </w:rPr>
                             </w:pPr>
+                            <w:bookmarkStart w:id="32" w:name="_Toc25590928"/>
                             <w:r>
                               <w:t xml:space="preserve">Ilustración </w:t>
                             </w:r>
-                            <w:fldSimple w:instr=" SEQ Ilustración \* ARABIC ">
-                              <w:r>
-                                <w:rPr>
-                                  <w:noProof/>
-                                </w:rPr>
-                                <w:t>15</w:t>
-                              </w:r>
-                            </w:fldSimple>
+                            <w:r>
+                              <w:fldChar w:fldCharType="begin"/>
+                            </w:r>
+                            <w:r>
+                              <w:instrText xml:space="preserve"> SEQ Ilustración \* ARABIC </w:instrText>
+                            </w:r>
+                            <w:r>
+                              <w:fldChar w:fldCharType="separate"/>
+                            </w:r>
+                            <w:r>
+                              <w:rPr>
+                                <w:noProof/>
+                              </w:rPr>
+                              <w:t>15</w:t>
+                            </w:r>
+                            <w:r>
+                              <w:rPr>
+                                <w:noProof/>
+                              </w:rPr>
+                              <w:fldChar w:fldCharType="end"/>
+                            </w:r>
                             <w:r>
                               <w:t xml:space="preserve"> - Menú Música con género y repetición</w:t>
                             </w:r>
+                            <w:bookmarkEnd w:id="32"/>
                           </w:p>
                         </w:txbxContent>
                       </wps:txbx>
@@ -4535,20 +6252,35 @@
                           <w:noProof/>
                         </w:rPr>
                       </w:pPr>
+                      <w:bookmarkStart w:id="33" w:name="_Toc25590928"/>
                       <w:r>
                         <w:t xml:space="preserve">Ilustración </w:t>
                       </w:r>
-                      <w:fldSimple w:instr=" SEQ Ilustración \* ARABIC ">
-                        <w:r>
-                          <w:rPr>
-                            <w:noProof/>
-                          </w:rPr>
-                          <w:t>15</w:t>
-                        </w:r>
-                      </w:fldSimple>
+                      <w:r>
+                        <w:fldChar w:fldCharType="begin"/>
+                      </w:r>
+                      <w:r>
+                        <w:instrText xml:space="preserve"> SEQ Ilustración \* ARABIC </w:instrText>
+                      </w:r>
+                      <w:r>
+                        <w:fldChar w:fldCharType="separate"/>
+                      </w:r>
+                      <w:r>
+                        <w:rPr>
+                          <w:noProof/>
+                        </w:rPr>
+                        <w:t>15</w:t>
+                      </w:r>
+                      <w:r>
+                        <w:rPr>
+                          <w:noProof/>
+                        </w:rPr>
+                        <w:fldChar w:fldCharType="end"/>
+                      </w:r>
                       <w:r>
                         <w:t xml:space="preserve"> - Menú Música con género y repetición</w:t>
                       </w:r>
+                      <w:bookmarkEnd w:id="33"/>
                     </w:p>
                   </w:txbxContent>
                 </v:textbox>
@@ -4587,7 +6319,7 @@
                     <pic:cNvPicPr/>
                   </pic:nvPicPr>
                   <pic:blipFill>
-                    <a:blip r:embed="rId24">
+                    <a:blip r:embed="rId42">
                       <a:extLst>
                         <a:ext uri="{28A0092B-C50C-407E-A947-70E740481C1C}">
                           <a14:useLocalDpi xmlns:a14="http://schemas.microsoft.com/office/drawing/2010/main" val="0"/>
@@ -4688,17 +6420,31 @@
                                 <w:rFonts w:ascii="Georgia" w:hAnsi="Georgia"/>
                               </w:rPr>
                             </w:pPr>
+                            <w:bookmarkStart w:id="34" w:name="_Toc25590929"/>
                             <w:r>
                               <w:t xml:space="preserve">Ilustración </w:t>
                             </w:r>
-                            <w:fldSimple w:instr=" SEQ Ilustración \* ARABIC ">
-                              <w:r>
-                                <w:rPr>
-                                  <w:noProof/>
-                                </w:rPr>
-                                <w:t>16</w:t>
-                              </w:r>
-                            </w:fldSimple>
+                            <w:r>
+                              <w:fldChar w:fldCharType="begin"/>
+                            </w:r>
+                            <w:r>
+                              <w:instrText xml:space="preserve"> SEQ Ilustración \* ARABIC </w:instrText>
+                            </w:r>
+                            <w:r>
+                              <w:fldChar w:fldCharType="separate"/>
+                            </w:r>
+                            <w:r>
+                              <w:rPr>
+                                <w:noProof/>
+                              </w:rPr>
+                              <w:t>16</w:t>
+                            </w:r>
+                            <w:r>
+                              <w:rPr>
+                                <w:noProof/>
+                              </w:rPr>
+                              <w:fldChar w:fldCharType="end"/>
+                            </w:r>
                             <w:r>
                               <w:t xml:space="preserve"> - Sin </w:t>
                             </w:r>
@@ -4710,6 +6456,7 @@
                             <w:r>
                               <w:t xml:space="preserve"> de música</w:t>
                             </w:r>
+                            <w:bookmarkEnd w:id="34"/>
                           </w:p>
                         </w:txbxContent>
                       </wps:txbx>
@@ -4737,17 +6484,31 @@
                           <w:rFonts w:ascii="Georgia" w:hAnsi="Georgia"/>
                         </w:rPr>
                       </w:pPr>
+                      <w:bookmarkStart w:id="35" w:name="_Toc25590929"/>
                       <w:r>
                         <w:t xml:space="preserve">Ilustración </w:t>
                       </w:r>
-                      <w:fldSimple w:instr=" SEQ Ilustración \* ARABIC ">
-                        <w:r>
-                          <w:rPr>
-                            <w:noProof/>
-                          </w:rPr>
-                          <w:t>16</w:t>
-                        </w:r>
-                      </w:fldSimple>
+                      <w:r>
+                        <w:fldChar w:fldCharType="begin"/>
+                      </w:r>
+                      <w:r>
+                        <w:instrText xml:space="preserve"> SEQ Ilustración \* ARABIC </w:instrText>
+                      </w:r>
+                      <w:r>
+                        <w:fldChar w:fldCharType="separate"/>
+                      </w:r>
+                      <w:r>
+                        <w:rPr>
+                          <w:noProof/>
+                        </w:rPr>
+                        <w:t>16</w:t>
+                      </w:r>
+                      <w:r>
+                        <w:rPr>
+                          <w:noProof/>
+                        </w:rPr>
+                        <w:fldChar w:fldCharType="end"/>
+                      </w:r>
                       <w:r>
                         <w:t xml:space="preserve"> - Sin </w:t>
                       </w:r>
@@ -4759,6 +6520,7 @@
                       <w:r>
                         <w:t xml:space="preserve"> de música</w:t>
                       </w:r>
+                      <w:bookmarkEnd w:id="35"/>
                     </w:p>
                   </w:txbxContent>
                 </v:textbox>
@@ -4771,6 +6533,7 @@
       <w:r>
         <w:rPr>
           <w:rFonts w:ascii="Georgia" w:hAnsi="Georgia"/>
+          <w:noProof/>
         </w:rPr>
         <w:drawing>
           <wp:anchor distT="0" distB="0" distL="114300" distR="114300" simplePos="0" relativeHeight="251757568" behindDoc="0" locked="0" layoutInCell="1" allowOverlap="1" wp14:anchorId="43531638" wp14:editId="79EFCC94">
@@ -4796,7 +6559,7 @@
                     <pic:cNvPicPr/>
                   </pic:nvPicPr>
                   <pic:blipFill>
-                    <a:blip r:embed="rId25">
+                    <a:blip r:embed="rId43">
                       <a:extLst>
                         <a:ext uri="{28A0092B-C50C-407E-A947-70E740481C1C}">
                           <a14:useLocalDpi xmlns:a14="http://schemas.microsoft.com/office/drawing/2010/main" val="0"/>
@@ -4928,17 +6691,31 @@
                                 <w:rFonts w:ascii="Georgia" w:hAnsi="Georgia"/>
                               </w:rPr>
                             </w:pPr>
+                            <w:bookmarkStart w:id="36" w:name="_Toc25590930"/>
                             <w:r>
                               <w:t xml:space="preserve">Ilustración </w:t>
                             </w:r>
-                            <w:fldSimple w:instr=" SEQ Ilustración \* ARABIC ">
-                              <w:r>
-                                <w:rPr>
-                                  <w:noProof/>
-                                </w:rPr>
-                                <w:t>17</w:t>
-                              </w:r>
-                            </w:fldSimple>
+                            <w:r>
+                              <w:fldChar w:fldCharType="begin"/>
+                            </w:r>
+                            <w:r>
+                              <w:instrText xml:space="preserve"> SEQ Ilustración \* ARABIC </w:instrText>
+                            </w:r>
+                            <w:r>
+                              <w:fldChar w:fldCharType="separate"/>
+                            </w:r>
+                            <w:r>
+                              <w:rPr>
+                                <w:noProof/>
+                              </w:rPr>
+                              <w:t>17</w:t>
+                            </w:r>
+                            <w:r>
+                              <w:rPr>
+                                <w:noProof/>
+                              </w:rPr>
+                              <w:fldChar w:fldCharType="end"/>
+                            </w:r>
                             <w:r>
                               <w:t xml:space="preserve"> - </w:t>
                             </w:r>
@@ -4950,6 +6727,7 @@
                             <w:r>
                               <w:t xml:space="preserve"> Video</w:t>
                             </w:r>
+                            <w:bookmarkEnd w:id="36"/>
                           </w:p>
                         </w:txbxContent>
                       </wps:txbx>
@@ -4977,17 +6755,31 @@
                           <w:rFonts w:ascii="Georgia" w:hAnsi="Georgia"/>
                         </w:rPr>
                       </w:pPr>
+                      <w:bookmarkStart w:id="37" w:name="_Toc25590930"/>
                       <w:r>
                         <w:t xml:space="preserve">Ilustración </w:t>
                       </w:r>
-                      <w:fldSimple w:instr=" SEQ Ilustración \* ARABIC ">
-                        <w:r>
-                          <w:rPr>
-                            <w:noProof/>
-                          </w:rPr>
-                          <w:t>17</w:t>
-                        </w:r>
-                      </w:fldSimple>
+                      <w:r>
+                        <w:fldChar w:fldCharType="begin"/>
+                      </w:r>
+                      <w:r>
+                        <w:instrText xml:space="preserve"> SEQ Ilustración \* ARABIC </w:instrText>
+                      </w:r>
+                      <w:r>
+                        <w:fldChar w:fldCharType="separate"/>
+                      </w:r>
+                      <w:r>
+                        <w:rPr>
+                          <w:noProof/>
+                        </w:rPr>
+                        <w:t>17</w:t>
+                      </w:r>
+                      <w:r>
+                        <w:rPr>
+                          <w:noProof/>
+                        </w:rPr>
+                        <w:fldChar w:fldCharType="end"/>
+                      </w:r>
                       <w:r>
                         <w:t xml:space="preserve"> - </w:t>
                       </w:r>
@@ -4999,6 +6791,7 @@
                       <w:r>
                         <w:t xml:space="preserve"> Video</w:t>
                       </w:r>
+                      <w:bookmarkEnd w:id="37"/>
                     </w:p>
                   </w:txbxContent>
                 </v:textbox>
@@ -5011,6 +6804,7 @@
       <w:r>
         <w:rPr>
           <w:rFonts w:ascii="Georgia" w:hAnsi="Georgia"/>
+          <w:noProof/>
         </w:rPr>
         <w:drawing>
           <wp:anchor distT="0" distB="0" distL="114300" distR="114300" simplePos="0" relativeHeight="251760640" behindDoc="0" locked="0" layoutInCell="1" allowOverlap="1" wp14:anchorId="664BCDC9" wp14:editId="292685C5">
@@ -5036,7 +6830,7 @@
                     <pic:cNvPicPr/>
                   </pic:nvPicPr>
                   <pic:blipFill>
-                    <a:blip r:embed="rId26">
+                    <a:blip r:embed="rId44">
                       <a:extLst>
                         <a:ext uri="{28A0092B-C50C-407E-A947-70E740481C1C}">
                           <a14:useLocalDpi xmlns:a14="http://schemas.microsoft.com/office/drawing/2010/main" val="0"/>
@@ -5159,17 +6953,31 @@
                                 <w:smallCaps/>
                               </w:rPr>
                             </w:pPr>
+                            <w:bookmarkStart w:id="38" w:name="_Toc25590931"/>
                             <w:r>
                               <w:t xml:space="preserve">Ilustración </w:t>
                             </w:r>
-                            <w:fldSimple w:instr=" SEQ Ilustración \* ARABIC ">
-                              <w:r>
-                                <w:rPr>
-                                  <w:noProof/>
-                                </w:rPr>
-                                <w:t>18</w:t>
-                              </w:r>
-                            </w:fldSimple>
+                            <w:r>
+                              <w:fldChar w:fldCharType="begin"/>
+                            </w:r>
+                            <w:r>
+                              <w:instrText xml:space="preserve"> SEQ Ilustración \* ARABIC </w:instrText>
+                            </w:r>
+                            <w:r>
+                              <w:fldChar w:fldCharType="separate"/>
+                            </w:r>
+                            <w:r>
+                              <w:rPr>
+                                <w:noProof/>
+                              </w:rPr>
+                              <w:t>18</w:t>
+                            </w:r>
+                            <w:r>
+                              <w:rPr>
+                                <w:noProof/>
+                              </w:rPr>
+                              <w:fldChar w:fldCharType="end"/>
+                            </w:r>
                             <w:r>
                               <w:t xml:space="preserve"> - </w:t>
                             </w:r>
@@ -5181,8 +6989,7 @@
                             <w:r>
                               <w:t xml:space="preserve"> Webcam</w:t>
                             </w:r>
-                            <w:bookmarkStart w:id="3" w:name="_GoBack"/>
-                            <w:bookmarkEnd w:id="3"/>
+                            <w:bookmarkEnd w:id="38"/>
                           </w:p>
                         </w:txbxContent>
                       </wps:txbx>
@@ -5213,17 +7020,31 @@
                           <w:smallCaps/>
                         </w:rPr>
                       </w:pPr>
+                      <w:bookmarkStart w:id="39" w:name="_Toc25590931"/>
                       <w:r>
                         <w:t xml:space="preserve">Ilustración </w:t>
                       </w:r>
-                      <w:fldSimple w:instr=" SEQ Ilustración \* ARABIC ">
-                        <w:r>
-                          <w:rPr>
-                            <w:noProof/>
-                          </w:rPr>
-                          <w:t>18</w:t>
-                        </w:r>
-                      </w:fldSimple>
+                      <w:r>
+                        <w:fldChar w:fldCharType="begin"/>
+                      </w:r>
+                      <w:r>
+                        <w:instrText xml:space="preserve"> SEQ Ilustración \* ARABIC </w:instrText>
+                      </w:r>
+                      <w:r>
+                        <w:fldChar w:fldCharType="separate"/>
+                      </w:r>
+                      <w:r>
+                        <w:rPr>
+                          <w:noProof/>
+                        </w:rPr>
+                        <w:t>18</w:t>
+                      </w:r>
+                      <w:r>
+                        <w:rPr>
+                          <w:noProof/>
+                        </w:rPr>
+                        <w:fldChar w:fldCharType="end"/>
+                      </w:r>
                       <w:r>
                         <w:t xml:space="preserve"> - </w:t>
                       </w:r>
@@ -5235,8 +7056,7 @@
                       <w:r>
                         <w:t xml:space="preserve"> Webcam</w:t>
                       </w:r>
-                      <w:bookmarkStart w:id="4" w:name="_GoBack"/>
-                      <w:bookmarkEnd w:id="4"/>
+                      <w:bookmarkEnd w:id="39"/>
                     </w:p>
                   </w:txbxContent>
                 </v:textbox>
@@ -5252,6 +7072,7 @@
           <w:b/>
           <w:bCs/>
           <w:smallCaps/>
+          <w:noProof/>
         </w:rPr>
         <w:drawing>
           <wp:anchor distT="0" distB="0" distL="114300" distR="114300" simplePos="0" relativeHeight="251761664" behindDoc="0" locked="0" layoutInCell="1" allowOverlap="1" wp14:anchorId="3AE3C491" wp14:editId="08DC57E4">
@@ -5277,7 +7098,7 @@
                     <pic:cNvPicPr/>
                   </pic:nvPicPr>
                   <pic:blipFill>
-                    <a:blip r:embed="rId27">
+                    <a:blip r:embed="rId45">
                       <a:extLst>
                         <a:ext uri="{28A0092B-C50C-407E-A947-70E740481C1C}">
                           <a14:useLocalDpi xmlns:a14="http://schemas.microsoft.com/office/drawing/2010/main" val="0"/>
@@ -5347,7 +7168,7 @@
         <w:lastRenderedPageBreak/>
         <w:t>Webgrafía</w:t>
       </w:r>
-      <w:bookmarkEnd w:id="2"/>
+      <w:bookmarkEnd w:id="19"/>
     </w:p>
     <w:p>
       <w:pPr>
@@ -5396,7 +7217,7 @@
           <w:rFonts w:ascii="Georgia" w:hAnsi="Georgia"/>
         </w:rPr>
       </w:pPr>
-      <w:hyperlink r:id="rId28" w:history="1">
+      <w:hyperlink r:id="rId46" w:history="1">
         <w:r>
           <w:rPr>
             <w:rStyle w:val="Hipervnculo"/>
@@ -5418,7 +7239,7 @@
           <w:rFonts w:ascii="Georgia" w:hAnsi="Georgia"/>
         </w:rPr>
       </w:pPr>
-      <w:hyperlink r:id="rId29" w:anchor="Use_the_command_line" w:history="1">
+      <w:hyperlink r:id="rId47" w:anchor="Use_the_command_line" w:history="1">
         <w:r>
           <w:rPr>
             <w:rStyle w:val="Hipervnculo"/>
@@ -5440,7 +7261,7 @@
           <w:rFonts w:ascii="Georgia" w:hAnsi="Georgia"/>
         </w:rPr>
       </w:pPr>
-      <w:hyperlink r:id="rId30" w:history="1">
+      <w:hyperlink r:id="rId48" w:history="1">
         <w:r>
           <w:rPr>
             <w:rStyle w:val="Hipervnculo"/>
@@ -5497,7 +7318,7 @@
           <w:rFonts w:ascii="Georgia" w:hAnsi="Georgia"/>
         </w:rPr>
       </w:pPr>
-      <w:hyperlink r:id="rId31" w:history="1">
+      <w:hyperlink r:id="rId49" w:history="1">
         <w:r>
           <w:rPr>
             <w:rStyle w:val="Hipervnculo"/>
@@ -5546,7 +7367,7 @@
           <w:rFonts w:ascii="Georgia" w:hAnsi="Georgia"/>
         </w:rPr>
       </w:pPr>
-      <w:hyperlink r:id="rId32" w:history="1">
+      <w:hyperlink r:id="rId50" w:history="1">
         <w:r>
           <w:rPr>
             <w:rStyle w:val="Hipervnculo"/>
@@ -5589,7 +7410,7 @@
           <w:rFonts w:ascii="Georgia" w:hAnsi="Georgia"/>
         </w:rPr>
       </w:pPr>
-      <w:hyperlink r:id="rId33" w:history="1">
+      <w:hyperlink r:id="rId51" w:history="1">
         <w:r>
           <w:rPr>
             <w:rStyle w:val="Hipervnculo"/>
@@ -5630,7 +7451,7 @@
           <w:rFonts w:ascii="Georgia" w:hAnsi="Georgia"/>
         </w:rPr>
       </w:pPr>
-      <w:hyperlink r:id="rId34" w:history="1">
+      <w:hyperlink r:id="rId52" w:history="1">
         <w:r>
           <w:rPr>
             <w:rStyle w:val="Hipervnculo"/>
@@ -5679,7 +7500,7 @@
           <w:rFonts w:ascii="Georgia" w:hAnsi="Georgia"/>
         </w:rPr>
       </w:pPr>
-      <w:hyperlink r:id="rId35" w:history="1">
+      <w:hyperlink r:id="rId53" w:history="1">
         <w:r>
           <w:rPr>
             <w:rStyle w:val="Hipervnculo"/>
@@ -5726,7 +7547,7 @@
           <w:rFonts w:ascii="Georgia" w:hAnsi="Georgia"/>
         </w:rPr>
       </w:pPr>
-      <w:hyperlink r:id="rId36" w:history="1">
+      <w:hyperlink r:id="rId54" w:history="1">
         <w:r>
           <w:rPr>
             <w:rStyle w:val="Hipervnculo"/>
@@ -5767,7 +7588,7 @@
           <w:rFonts w:ascii="Georgia" w:hAnsi="Georgia"/>
         </w:rPr>
       </w:pPr>
-      <w:hyperlink r:id="rId37" w:history="1">
+      <w:hyperlink r:id="rId55" w:history="1">
         <w:r>
           <w:rPr>
             <w:rStyle w:val="Hipervnculo"/>
@@ -5830,27 +7651,13 @@
           <w:rFonts w:ascii="Georgia" w:hAnsi="Georgia"/>
         </w:rPr>
       </w:pPr>
-      <w:hyperlink r:id="rId38" w:history="1">
+      <w:hyperlink r:id="rId56" w:history="1">
         <w:r>
           <w:rPr>
             <w:rStyle w:val="Hipervnculo"/>
             <w:rFonts w:ascii="Georgia" w:hAnsi="Georgia"/>
           </w:rPr>
-          <w:t>https://forum.videola</w:t>
-        </w:r>
-        <w:r>
-          <w:rPr>
-            <w:rStyle w:val="Hipervnculo"/>
-            <w:rFonts w:ascii="Georgia" w:hAnsi="Georgia"/>
-          </w:rPr>
-          <w:t>n</w:t>
-        </w:r>
-        <w:r>
-          <w:rPr>
-            <w:rStyle w:val="Hipervnculo"/>
-            <w:rFonts w:ascii="Georgia" w:hAnsi="Georgia"/>
-          </w:rPr>
-          <w:t>.org/viewtopic.php?t=97808</w:t>
+          <w:t>https://forum.videolan.org/viewtopic.php?t=97808</w:t>
         </w:r>
       </w:hyperlink>
     </w:p>
@@ -5866,7 +7673,7 @@
           <w:rFonts w:ascii="Georgia" w:hAnsi="Georgia"/>
         </w:rPr>
       </w:pPr>
-      <w:hyperlink r:id="rId39" w:history="1">
+      <w:hyperlink r:id="rId57" w:history="1">
         <w:r>
           <w:rPr>
             <w:rStyle w:val="Hipervnculo"/>
@@ -5886,9 +7693,9 @@
       </w:pPr>
     </w:p>
     <w:sectPr>
-      <w:headerReference w:type="default" r:id="rId40"/>
-      <w:footerReference w:type="default" r:id="rId41"/>
-      <w:footerReference w:type="first" r:id="rId42"/>
+      <w:headerReference w:type="default" r:id="rId58"/>
+      <w:footerReference w:type="default" r:id="rId59"/>
+      <w:footerReference w:type="first" r:id="rId60"/>
       <w:pgSz w:w="11906" w:h="16838"/>
       <w:pgMar w:top="720" w:right="720" w:bottom="720" w:left="720" w:header="708" w:footer="708" w:gutter="0"/>
       <w:pgNumType w:start="0"/>
@@ -5938,6 +7745,7 @@
         <w:docPartUnique/>
       </w:docPartObj>
     </w:sdtPr>
+    <w:sdtEndPr/>
     <w:sdtContent>
       <w:sdt>
         <w:sdtPr>
@@ -5946,6 +7754,7 @@
           </w:rPr>
           <w:id w:val="1806425445"/>
         </w:sdtPr>
+        <w:sdtEndPr/>
         <w:sdtContent>
           <w:p>
             <w:pPr>
@@ -8576,7 +10385,7 @@
 </file>
 
 <file path=customXml/itemProps2.xml><?xml version="1.0" encoding="utf-8"?>
-<ds:datastoreItem xmlns:ds="http://schemas.openxmlformats.org/officeDocument/2006/customXml" ds:itemID="{F1FB6F99-D9B2-4F59-B186-D5E85D6DB974}">
+<ds:datastoreItem xmlns:ds="http://schemas.openxmlformats.org/officeDocument/2006/customXml" ds:itemID="{C511078E-0EF3-46D5-BFD7-B1BCDB0C3F12}">
   <ds:schemaRefs>
     <ds:schemaRef ds:uri="http://schemas.openxmlformats.org/officeDocument/2006/bibliography"/>
   </ds:schemaRefs>

</xml_diff>